<commit_message>
casos de uso e requisitos
</commit_message>
<xml_diff>
--- a/documentacao-arquitetura-software.docx
+++ b/documentacao-arquitetura-software.docx
@@ -1,6 +1,6 @@
 
 <file path=word/document.xml><?xml version="1.0" encoding="utf-8"?>
-<w:document xmlns:wpc="http://schemas.microsoft.com/office/word/2010/wordprocessingCanvas" xmlns:cx="http://schemas.microsoft.com/office/drawing/2014/chartex" xmlns:cx1="http://schemas.microsoft.com/office/drawing/2015/9/8/chartex" xmlns:cx2="http://schemas.microsoft.com/office/drawing/2015/10/21/chartex" xmlns:cx3="http://schemas.microsoft.com/office/drawing/2016/5/9/chartex" xmlns:cx4="http://schemas.microsoft.com/office/drawing/2016/5/10/chartex" xmlns:cx5="http://schemas.microsoft.com/office/drawing/2016/5/11/chartex" xmlns:cx6="http://schemas.microsoft.com/office/drawing/2016/5/12/chartex" xmlns:cx7="http://schemas.microsoft.com/office/drawing/2016/5/13/chartex" xmlns:cx8="http://schemas.microsoft.com/office/drawing/2016/5/14/chartex" xmlns:mc="http://schemas.openxmlformats.org/markup-compatibility/2006" xmlns:aink="http://schemas.microsoft.com/office/drawing/2016/ink" xmlns:am3d="http://schemas.microsoft.com/office/drawing/2017/model3d" xmlns:o="urn:schemas-microsoft-com:office:office" xmlns:r="http://schemas.openxmlformats.org/officeDocument/2006/relationships" xmlns:m="http://schemas.openxmlformats.org/officeDocument/2006/math" xmlns:v="urn:schemas-microsoft-com:vml" xmlns:wp14="http://schemas.microsoft.com/office/word/2010/wordprocessingDrawing" xmlns:wp="http://schemas.openxmlformats.org/drawingml/2006/wordprocessingDrawing" xmlns:w10="urn:schemas-microsoft-com:office:word" xmlns:w="http://schemas.openxmlformats.org/wordprocessingml/2006/main" xmlns:w14="http://schemas.microsoft.com/office/word/2010/wordml" xmlns:w15="http://schemas.microsoft.com/office/word/2012/wordml" xmlns:w16cex="http://schemas.microsoft.com/office/word/2018/wordml/cex" xmlns:w16cid="http://schemas.microsoft.com/office/word/2016/wordml/cid" xmlns:w16="http://schemas.microsoft.com/office/word/2018/wordml" xmlns:w16se="http://schemas.microsoft.com/office/word/2015/wordml/symex" xmlns:wpg="http://schemas.microsoft.com/office/word/2010/wordprocessingGroup" xmlns:wpi="http://schemas.microsoft.com/office/word/2010/wordprocessingInk" xmlns:wne="http://schemas.microsoft.com/office/word/2006/wordml" xmlns:wps="http://schemas.microsoft.com/office/word/2010/wordprocessingShape" mc:Ignorable="w14 w15 w16se w16cid w16 w16cex wp14">
+<w:document xmlns:wpc="http://schemas.microsoft.com/office/word/2010/wordprocessingCanvas" xmlns:cx="http://schemas.microsoft.com/office/drawing/2014/chartex" xmlns:cx1="http://schemas.microsoft.com/office/drawing/2015/9/8/chartex" xmlns:cx2="http://schemas.microsoft.com/office/drawing/2015/10/21/chartex" xmlns:cx3="http://schemas.microsoft.com/office/drawing/2016/5/9/chartex" xmlns:cx4="http://schemas.microsoft.com/office/drawing/2016/5/10/chartex" xmlns:cx5="http://schemas.microsoft.com/office/drawing/2016/5/11/chartex" xmlns:cx6="http://schemas.microsoft.com/office/drawing/2016/5/12/chartex" xmlns:cx7="http://schemas.microsoft.com/office/drawing/2016/5/13/chartex" xmlns:cx8="http://schemas.microsoft.com/office/drawing/2016/5/14/chartex" xmlns:mc="http://schemas.openxmlformats.org/markup-compatibility/2006" xmlns:aink="http://schemas.microsoft.com/office/drawing/2016/ink" xmlns:am3d="http://schemas.microsoft.com/office/drawing/2017/model3d" xmlns:o="urn:schemas-microsoft-com:office:office" xmlns:r="http://schemas.openxmlformats.org/officeDocument/2006/relationships" xmlns:m="http://schemas.openxmlformats.org/officeDocument/2006/math" xmlns:v="urn:schemas-microsoft-com:vml" xmlns:wp14="http://schemas.microsoft.com/office/word/2010/wordprocessingDrawing" xmlns:wp="http://schemas.openxmlformats.org/drawingml/2006/wordprocessingDrawing" xmlns:w10="urn:schemas-microsoft-com:office:word" xmlns:w="http://schemas.openxmlformats.org/wordprocessingml/2006/main" xmlns:w14="http://schemas.microsoft.com/office/word/2010/wordml" xmlns:w15="http://schemas.microsoft.com/office/word/2012/wordml" xmlns:w16cex="http://schemas.microsoft.com/office/word/2018/wordml/cex" xmlns:w16cid="http://schemas.microsoft.com/office/word/2016/wordml/cid" xmlns:w16="http://schemas.microsoft.com/office/word/2018/wordml" xmlns:w16sdtdh="http://schemas.microsoft.com/office/word/2020/wordml/sdtdatahash" xmlns:w16se="http://schemas.microsoft.com/office/word/2015/wordml/symex" xmlns:wpg="http://schemas.microsoft.com/office/word/2010/wordprocessingGroup" xmlns:wpi="http://schemas.microsoft.com/office/word/2010/wordprocessingInk" xmlns:wne="http://schemas.microsoft.com/office/word/2006/wordml" xmlns:wps="http://schemas.microsoft.com/office/word/2010/wordprocessingShape" mc:Ignorable="w14 w15 w16se w16cid w16 w16cex w16sdtdh wp14">
   <w:body>
     <w:p>
       <w:pPr>
@@ -191,13 +191,7 @@
         <w:rPr>
           <w:lang w:val="pt-BR"/>
         </w:rPr>
-        <w:t xml:space="preserve"> (RUP). O texto em azul exibido entre colchetes</w:t>
-      </w:r>
-      <w:r>
-        <w:rPr>
-          <w:lang w:val="pt-BR"/>
-        </w:rPr>
-        <w:t xml:space="preserve"> e em itálico (</w:t>
+        <w:t xml:space="preserve"> (RUP). O texto em azul exibido entre colchetes e em itálico (</w:t>
       </w:r>
       <w:proofErr w:type="spellStart"/>
       <w:r>
@@ -281,22 +275,72 @@
         <w:rPr>
           <w:lang w:val="pt-BR"/>
         </w:rPr>
-        <w:t>[Para personalizar campos automátic</w:t>
-      </w:r>
-      <w:r>
-        <w:rPr>
-          <w:lang w:val="pt-BR"/>
-        </w:rPr>
-        <w:t xml:space="preserve">os no Microsoft Word (que exibem um fundo cinza quando selecionados), </w:t>
-      </w:r>
-      <w:proofErr w:type="gramStart"/>
-      <w:r>
-        <w:rPr>
-          <w:lang w:val="pt-BR"/>
-        </w:rPr>
-        <w:t>escolha File</w:t>
-      </w:r>
-      <w:proofErr w:type="gramEnd"/>
+        <w:t>[Para personalizar campos automáticos no Microsoft Word (que exibem um fundo cinza quando selecionados), escolha File&gt;</w:t>
+      </w:r>
+      <w:proofErr w:type="spellStart"/>
+      <w:r>
+        <w:rPr>
+          <w:lang w:val="pt-BR"/>
+        </w:rPr>
+        <w:t>Properties</w:t>
+      </w:r>
+      <w:proofErr w:type="spellEnd"/>
+      <w:r>
+        <w:rPr>
+          <w:lang w:val="pt-BR"/>
+        </w:rPr>
+        <w:t xml:space="preserve"> e substitua os campos </w:t>
+      </w:r>
+      <w:proofErr w:type="spellStart"/>
+      <w:r>
+        <w:rPr>
+          <w:lang w:val="pt-BR"/>
+        </w:rPr>
+        <w:t>Title</w:t>
+      </w:r>
+      <w:proofErr w:type="spellEnd"/>
+      <w:r>
+        <w:rPr>
+          <w:lang w:val="pt-BR"/>
+        </w:rPr>
+        <w:t xml:space="preserve">, </w:t>
+      </w:r>
+      <w:proofErr w:type="spellStart"/>
+      <w:r>
+        <w:rPr>
+          <w:lang w:val="pt-BR"/>
+        </w:rPr>
+        <w:t>Subject</w:t>
+      </w:r>
+      <w:proofErr w:type="spellEnd"/>
+      <w:r>
+        <w:rPr>
+          <w:lang w:val="pt-BR"/>
+        </w:rPr>
+        <w:t xml:space="preserve"> e </w:t>
+      </w:r>
+      <w:proofErr w:type="spellStart"/>
+      <w:r>
+        <w:rPr>
+          <w:lang w:val="pt-BR"/>
+        </w:rPr>
+        <w:t>Company</w:t>
+      </w:r>
+      <w:proofErr w:type="spellEnd"/>
+      <w:r>
+        <w:rPr>
+          <w:lang w:val="pt-BR"/>
+        </w:rPr>
+        <w:t xml:space="preserve"> pelas informações apropriadas para este documento. Depois de fechar a caixa de diálogo, para atualizar os campos automáticos no documento inteiro, selecione </w:t>
+      </w:r>
+      <w:proofErr w:type="spellStart"/>
+      <w:r>
+        <w:rPr>
+          <w:lang w:val="pt-BR"/>
+        </w:rPr>
+        <w:t>Edit</w:t>
+      </w:r>
+      <w:proofErr w:type="spellEnd"/>
       <w:r>
         <w:rPr>
           <w:lang w:val="pt-BR"/>
@@ -308,124 +352,42 @@
         <w:rPr>
           <w:lang w:val="pt-BR"/>
         </w:rPr>
-        <w:t>Properties</w:t>
+        <w:t>Select</w:t>
       </w:r>
       <w:proofErr w:type="spellEnd"/>
       <w:r>
         <w:rPr>
           <w:lang w:val="pt-BR"/>
         </w:rPr>
-        <w:t xml:space="preserve"> e substitua os campos </w:t>
+        <w:t xml:space="preserve"> </w:t>
       </w:r>
       <w:proofErr w:type="spellStart"/>
       <w:r>
         <w:rPr>
           <w:lang w:val="pt-BR"/>
         </w:rPr>
-        <w:t>Title</w:t>
+        <w:t>All</w:t>
       </w:r>
       <w:proofErr w:type="spellEnd"/>
       <w:r>
         <w:rPr>
           <w:lang w:val="pt-BR"/>
         </w:rPr>
-        <w:t xml:space="preserve">, </w:t>
+        <w:t xml:space="preserve"> (ou </w:t>
       </w:r>
       <w:proofErr w:type="spellStart"/>
       <w:r>
         <w:rPr>
           <w:lang w:val="pt-BR"/>
         </w:rPr>
-        <w:t>Subject</w:t>
+        <w:t>Ctrl-A</w:t>
       </w:r>
       <w:proofErr w:type="spellEnd"/>
       <w:r>
         <w:rPr>
           <w:lang w:val="pt-BR"/>
         </w:rPr>
-        <w:t xml:space="preserve"> e </w:t>
-      </w:r>
-      <w:proofErr w:type="spellStart"/>
-      <w:r>
-        <w:rPr>
-          <w:lang w:val="pt-BR"/>
-        </w:rPr>
-        <w:t>Company</w:t>
-      </w:r>
-      <w:proofErr w:type="spellEnd"/>
-      <w:r>
-        <w:rPr>
-          <w:lang w:val="pt-BR"/>
-        </w:rPr>
-        <w:t xml:space="preserve"> pelas informações apropriadas para este documento. Depois de fechar a caixa de diálogo, para atualizar os campos au</w:t>
-      </w:r>
-      <w:r>
-        <w:rPr>
-          <w:lang w:val="pt-BR"/>
-        </w:rPr>
-        <w:t xml:space="preserve">tomáticos no documento inteiro, selecione </w:t>
-      </w:r>
-      <w:proofErr w:type="spellStart"/>
-      <w:r>
-        <w:rPr>
-          <w:lang w:val="pt-BR"/>
-        </w:rPr>
-        <w:t>Edit</w:t>
-      </w:r>
-      <w:proofErr w:type="spellEnd"/>
-      <w:r>
-        <w:rPr>
-          <w:lang w:val="pt-BR"/>
-        </w:rPr>
-        <w:t>&gt;</w:t>
-      </w:r>
-      <w:proofErr w:type="spellStart"/>
-      <w:r>
-        <w:rPr>
-          <w:lang w:val="pt-BR"/>
-        </w:rPr>
-        <w:t>Select</w:t>
-      </w:r>
-      <w:proofErr w:type="spellEnd"/>
-      <w:r>
-        <w:rPr>
-          <w:lang w:val="pt-BR"/>
-        </w:rPr>
-        <w:t xml:space="preserve"> </w:t>
-      </w:r>
-      <w:proofErr w:type="spellStart"/>
-      <w:r>
-        <w:rPr>
-          <w:lang w:val="pt-BR"/>
-        </w:rPr>
-        <w:t>All</w:t>
-      </w:r>
-      <w:proofErr w:type="spellEnd"/>
-      <w:r>
-        <w:rPr>
-          <w:lang w:val="pt-BR"/>
-        </w:rPr>
-        <w:t xml:space="preserve"> (ou </w:t>
-      </w:r>
-      <w:proofErr w:type="spellStart"/>
-      <w:r>
-        <w:rPr>
-          <w:lang w:val="pt-BR"/>
-        </w:rPr>
-        <w:t>Ctrl-A</w:t>
-      </w:r>
-      <w:proofErr w:type="spellEnd"/>
-      <w:r>
-        <w:rPr>
-          <w:lang w:val="pt-BR"/>
-        </w:rPr>
-        <w:t>) e pressione F9 ou simplesmente clique no campo e pressione F9. Isso deve ser feito separadamente para Cabeçalhos e Rodapés. Alt-F9 alterna entre a exibição de nomes de campos e do conteú</w:t>
-      </w:r>
-      <w:r>
-        <w:rPr>
-          <w:lang w:val="pt-BR"/>
-        </w:rPr>
-        <w:t xml:space="preserve">do dos campos. Consulte a ajuda do Word para obter mais informações sobre como trabalhar com campos.] </w:t>
+        <w:t xml:space="preserve">) e pressione F9 ou simplesmente clique no campo e pressione F9. Isso deve ser feito separadamente para Cabeçalhos e Rodapés. Alt-F9 alterna entre a exibição de nomes de campos e do conteúdo dos campos. Consulte a ajuda do Word para obter mais informações sobre como trabalhar com campos.] </w:t>
       </w:r>
     </w:p>
     <w:p>
@@ -488,12 +450,6 @@
         <w:gridCol w:w="2304"/>
       </w:tblGrid>
       <w:tr>
-        <w:tblPrEx>
-          <w:tblCellMar>
-            <w:top w:w="0" w:type="dxa"/>
-            <w:bottom w:w="0" w:type="dxa"/>
-          </w:tblCellMar>
-        </w:tblPrEx>
         <w:tc>
           <w:tcPr>
             <w:tcW w:w="2304" w:type="dxa"/>
@@ -616,12 +572,6 @@
         </w:tc>
       </w:tr>
       <w:tr>
-        <w:tblPrEx>
-          <w:tblCellMar>
-            <w:top w:w="0" w:type="dxa"/>
-            <w:bottom w:w="0" w:type="dxa"/>
-          </w:tblCellMar>
-        </w:tblPrEx>
         <w:tc>
           <w:tcPr>
             <w:tcW w:w="2304" w:type="dxa"/>
@@ -645,33 +595,17 @@
               </w:rPr>
               <w:t>&lt;</w:t>
             </w:r>
-            <w:proofErr w:type="spellStart"/>
             <w:r>
               <w:rPr>
                 <w:lang w:val="pt-BR"/>
               </w:rPr>
-              <w:t>dd</w:t>
+              <w:t>07/06/21</w:t>
             </w:r>
-            <w:proofErr w:type="spellEnd"/>
             <w:r>
               <w:rPr>
                 <w:lang w:val="pt-BR"/>
               </w:rPr>
-              <w:t>/</w:t>
-            </w:r>
-            <w:proofErr w:type="spellStart"/>
-            <w:r>
-              <w:rPr>
-                <w:lang w:val="pt-BR"/>
-              </w:rPr>
-              <w:t>mmm</w:t>
-            </w:r>
-            <w:proofErr w:type="spellEnd"/>
-            <w:r>
-              <w:rPr>
-                <w:lang w:val="pt-BR"/>
-              </w:rPr>
-              <w:t>/aa&gt;</w:t>
+              <w:t>&gt;</w:t>
             </w:r>
           </w:p>
         </w:tc>
@@ -698,14 +632,12 @@
               </w:rPr>
               <w:t>&lt;</w:t>
             </w:r>
-            <w:proofErr w:type="spellStart"/>
             <w:r>
               <w:rPr>
                 <w:lang w:val="pt-BR"/>
               </w:rPr>
-              <w:t>x.x</w:t>
+              <w:t>1.0</w:t>
             </w:r>
-            <w:proofErr w:type="spellEnd"/>
             <w:r>
               <w:rPr>
                 <w:lang w:val="pt-BR"/>
@@ -735,7 +667,7 @@
               <w:rPr>
                 <w:lang w:val="pt-BR"/>
               </w:rPr>
-              <w:t>&lt;detalhes&gt;</w:t>
+              <w:t xml:space="preserve">Primeira versão do documento de especificação de requisitos </w:t>
             </w:r>
           </w:p>
         </w:tc>
@@ -760,18 +692,20 @@
               <w:rPr>
                 <w:lang w:val="pt-BR"/>
               </w:rPr>
-              <w:t>&lt;nome&gt;</w:t>
+              <w:t xml:space="preserve">Bruno </w:t>
             </w:r>
+            <w:proofErr w:type="spellStart"/>
+            <w:r>
+              <w:rPr>
+                <w:lang w:val="pt-BR"/>
+              </w:rPr>
+              <w:t>vaz</w:t>
+            </w:r>
+            <w:proofErr w:type="spellEnd"/>
           </w:p>
         </w:tc>
       </w:tr>
       <w:tr>
-        <w:tblPrEx>
-          <w:tblCellMar>
-            <w:top w:w="0" w:type="dxa"/>
-            <w:bottom w:w="0" w:type="dxa"/>
-          </w:tblCellMar>
-        </w:tblPrEx>
         <w:tc>
           <w:tcPr>
             <w:tcW w:w="2304" w:type="dxa"/>
@@ -850,12 +784,6 @@
         </w:tc>
       </w:tr>
       <w:tr>
-        <w:tblPrEx>
-          <w:tblCellMar>
-            <w:top w:w="0" w:type="dxa"/>
-            <w:bottom w:w="0" w:type="dxa"/>
-          </w:tblCellMar>
-        </w:tblPrEx>
         <w:tc>
           <w:tcPr>
             <w:tcW w:w="2304" w:type="dxa"/>
@@ -934,12 +862,6 @@
         </w:tc>
       </w:tr>
       <w:tr>
-        <w:tblPrEx>
-          <w:tblCellMar>
-            <w:top w:w="0" w:type="dxa"/>
-            <w:bottom w:w="0" w:type="dxa"/>
-          </w:tblCellMar>
-        </w:tblPrEx>
         <w:tc>
           <w:tcPr>
             <w:tcW w:w="2304" w:type="dxa"/>
@@ -1506,13 +1428,7 @@
         <w:rPr>
           <w:noProof/>
         </w:rPr>
-        <w:instrText xml:space="preserve"> P</w:instrText>
-      </w:r>
-      <w:r>
-        <w:rPr>
-          <w:noProof/>
-        </w:rPr>
-        <w:instrText xml:space="preserve">AGEREF _Toc18206180 \h </w:instrText>
+        <w:instrText xml:space="preserve"> PAGEREF _Toc18206180 \h </w:instrText>
       </w:r>
       <w:r>
         <w:rPr>
@@ -1843,14 +1759,7 @@
           <w:noProof/>
           <w:lang w:val="fr-FR"/>
         </w:rPr>
-        <w:instrText xml:space="preserve"> PAGEREF _</w:instrText>
-      </w:r>
-      <w:r>
-        <w:rPr>
-          <w:noProof/>
-          <w:lang w:val="fr-FR"/>
-        </w:rPr>
-        <w:instrText xml:space="preserve">Toc18206184 \h </w:instrText>
+        <w:instrText xml:space="preserve"> PAGEREF _Toc18206184 \h </w:instrText>
       </w:r>
       <w:r>
         <w:rPr>
@@ -1888,6 +1797,7 @@
           <w:snapToGrid/>
           <w:sz w:val="24"/>
           <w:szCs w:val="24"/>
+          <w:lang w:val="pt-BR"/>
         </w:rPr>
       </w:pPr>
       <w:r>
@@ -1903,6 +1813,7 @@
           <w:snapToGrid/>
           <w:sz w:val="24"/>
           <w:szCs w:val="24"/>
+          <w:lang w:val="pt-BR"/>
         </w:rPr>
         <w:tab/>
       </w:r>
@@ -1916,6 +1827,7 @@
       <w:r>
         <w:rPr>
           <w:noProof/>
+          <w:lang w:val="pt-BR"/>
         </w:rPr>
         <w:tab/>
       </w:r>
@@ -1928,6 +1840,7 @@
       <w:r>
         <w:rPr>
           <w:noProof/>
+          <w:lang w:val="pt-BR"/>
         </w:rPr>
         <w:instrText xml:space="preserve"> PAGEREF _Toc18206185 \h </w:instrText>
       </w:r>
@@ -1945,6 +1858,7 @@
       <w:r>
         <w:rPr>
           <w:noProof/>
+          <w:lang w:val="pt-BR"/>
         </w:rPr>
         <w:t>5</w:t>
       </w:r>
@@ -1966,6 +1880,7 @@
           <w:snapToGrid/>
           <w:sz w:val="24"/>
           <w:szCs w:val="24"/>
+          <w:lang w:val="pt-BR"/>
         </w:rPr>
       </w:pPr>
       <w:r>
@@ -1981,6 +1896,7 @@
           <w:snapToGrid/>
           <w:sz w:val="24"/>
           <w:szCs w:val="24"/>
+          <w:lang w:val="pt-BR"/>
         </w:rPr>
         <w:tab/>
       </w:r>
@@ -1994,6 +1910,7 @@
       <w:r>
         <w:rPr>
           <w:noProof/>
+          <w:lang w:val="pt-BR"/>
         </w:rPr>
         <w:tab/>
       </w:r>
@@ -2006,6 +1923,7 @@
       <w:r>
         <w:rPr>
           <w:noProof/>
+          <w:lang w:val="pt-BR"/>
         </w:rPr>
         <w:instrText xml:space="preserve"> PAGEREF _Toc18206186 \h </w:instrText>
       </w:r>
@@ -2023,6 +1941,7 @@
       <w:r>
         <w:rPr>
           <w:noProof/>
+          <w:lang w:val="pt-BR"/>
         </w:rPr>
         <w:t>5</w:t>
       </w:r>
@@ -2172,14 +2091,7 @@
           <w:noProof/>
           <w:lang w:val="fr-FR"/>
         </w:rPr>
-        <w:instrText xml:space="preserve"> PAGEREF _Toc18206</w:instrText>
-      </w:r>
-      <w:r>
-        <w:rPr>
-          <w:noProof/>
-          <w:lang w:val="fr-FR"/>
-        </w:rPr>
-        <w:instrText xml:space="preserve">188 \h </w:instrText>
+        <w:instrText xml:space="preserve"> PAGEREF _Toc18206188 \h </w:instrText>
       </w:r>
       <w:r>
         <w:rPr>
@@ -2300,6 +2212,7 @@
           <w:snapToGrid/>
           <w:sz w:val="24"/>
           <w:szCs w:val="24"/>
+          <w:lang w:val="pt-BR"/>
         </w:rPr>
       </w:pPr>
       <w:r>
@@ -2315,6 +2228,7 @@
           <w:snapToGrid/>
           <w:sz w:val="24"/>
           <w:szCs w:val="24"/>
+          <w:lang w:val="pt-BR"/>
         </w:rPr>
         <w:tab/>
       </w:r>
@@ -2328,6 +2242,7 @@
       <w:r>
         <w:rPr>
           <w:noProof/>
+          <w:lang w:val="pt-BR"/>
         </w:rPr>
         <w:tab/>
       </w:r>
@@ -2340,6 +2255,7 @@
       <w:r>
         <w:rPr>
           <w:noProof/>
+          <w:lang w:val="pt-BR"/>
         </w:rPr>
         <w:instrText xml:space="preserve"> PAGEREF _Toc18206190 \h </w:instrText>
       </w:r>
@@ -2357,6 +2273,7 @@
       <w:r>
         <w:rPr>
           <w:noProof/>
+          <w:lang w:val="pt-BR"/>
         </w:rPr>
         <w:t>5</w:t>
       </w:r>
@@ -2378,6 +2295,7 @@
           <w:snapToGrid/>
           <w:sz w:val="24"/>
           <w:szCs w:val="24"/>
+          <w:lang w:val="pt-BR"/>
         </w:rPr>
       </w:pPr>
       <w:r>
@@ -2393,6 +2311,7 @@
           <w:snapToGrid/>
           <w:sz w:val="24"/>
           <w:szCs w:val="24"/>
+          <w:lang w:val="pt-BR"/>
         </w:rPr>
         <w:tab/>
       </w:r>
@@ -2406,6 +2325,7 @@
       <w:r>
         <w:rPr>
           <w:noProof/>
+          <w:lang w:val="pt-BR"/>
         </w:rPr>
         <w:tab/>
       </w:r>
@@ -2418,6 +2338,7 @@
       <w:r>
         <w:rPr>
           <w:noProof/>
+          <w:lang w:val="pt-BR"/>
         </w:rPr>
         <w:instrText xml:space="preserve"> PAGEREF _Toc18206191 \h </w:instrText>
       </w:r>
@@ -2435,6 +2356,7 @@
       <w:r>
         <w:rPr>
           <w:noProof/>
+          <w:lang w:val="pt-BR"/>
         </w:rPr>
         <w:t>5</w:t>
       </w:r>
@@ -2584,14 +2506,7 @@
           <w:noProof/>
           <w:lang w:val="fr-FR"/>
         </w:rPr>
-        <w:instrText xml:space="preserve"> PAGEREF _To</w:instrText>
-      </w:r>
-      <w:r>
-        <w:rPr>
-          <w:noProof/>
-          <w:lang w:val="fr-FR"/>
-        </w:rPr>
-        <w:instrText xml:space="preserve">c18206193 \h </w:instrText>
+        <w:instrText xml:space="preserve"> PAGEREF _Toc18206193 \h </w:instrText>
       </w:r>
       <w:r>
         <w:rPr>
@@ -2857,16 +2772,240 @@
     </w:p>
     <w:p>
       <w:pPr>
+        <w:ind w:left="360"/>
+        <w:rPr>
+          <w:lang w:val="pt-BR"/>
+        </w:rPr>
+      </w:pPr>
+      <w:r>
+        <w:rPr>
+          <w:lang w:val="pt-BR"/>
+        </w:rPr>
+        <w:t xml:space="preserve">O aplicativo </w:t>
+      </w:r>
+      <w:proofErr w:type="spellStart"/>
+      <w:r>
+        <w:rPr>
+          <w:lang w:val="pt-BR"/>
+        </w:rPr>
+        <w:t>EmForma</w:t>
+      </w:r>
+      <w:proofErr w:type="spellEnd"/>
+      <w:r>
+        <w:rPr>
+          <w:lang w:val="pt-BR"/>
+        </w:rPr>
+        <w:t xml:space="preserve"> tem a finalidade de fornecer maior facilidade para os funcionário administrar a academia, Por meio deste app o funcionário vai ter controle para cadastro, agendamentos e calendário das aulas e alunos e professores terão todas as informações também através do app. </w:t>
+      </w:r>
+    </w:p>
+    <w:p>
+      <w:pPr>
+        <w:pStyle w:val="Ttulo2"/>
+        <w:rPr>
+          <w:lang w:val="pt-BR"/>
+        </w:rPr>
+      </w:pPr>
+      <w:bookmarkStart w:id="2" w:name="_Toc456598587"/>
+      <w:bookmarkStart w:id="3" w:name="_Toc18206176"/>
+      <w:r>
+        <w:rPr>
+          <w:lang w:val="pt-BR"/>
+        </w:rPr>
+        <w:t>Finalidade</w:t>
+      </w:r>
+      <w:bookmarkEnd w:id="2"/>
+      <w:bookmarkEnd w:id="3"/>
+    </w:p>
+    <w:p>
+      <w:pPr>
+        <w:ind w:left="720"/>
+        <w:rPr>
+          <w:rFonts w:ascii="Arial Nova Cond" w:hAnsi="Arial Nova Cond"/>
+          <w:sz w:val="22"/>
+          <w:szCs w:val="22"/>
+          <w:lang w:val="pt-BR"/>
+        </w:rPr>
+      </w:pPr>
+      <w:bookmarkStart w:id="4" w:name="_Toc456598588"/>
+      <w:r>
+        <w:rPr>
+          <w:rFonts w:ascii="Arial Nova Cond" w:hAnsi="Arial Nova Cond"/>
+          <w:sz w:val="22"/>
+          <w:szCs w:val="22"/>
+          <w:lang w:val="pt-BR"/>
+        </w:rPr>
+        <w:t>Este documento oferece uma visão geral arquitetural abrangente do sistema, usando diversas visões arquiteturais para representar diferentes aspectos do sistema. O objetivo deste documento é capturar e comunicar as decisões arquiteturais significativas que foram tomadas em relação ao sistema.</w:t>
+      </w:r>
+    </w:p>
+    <w:p>
+      <w:pPr>
+        <w:ind w:left="720"/>
+        <w:rPr>
+          <w:lang w:val="pt-BR"/>
+        </w:rPr>
+      </w:pPr>
+    </w:p>
+    <w:p>
+      <w:pPr>
+        <w:pStyle w:val="Ttulo2"/>
+        <w:rPr>
+          <w:lang w:val="pt-BR"/>
+        </w:rPr>
+      </w:pPr>
+      <w:bookmarkStart w:id="5" w:name="_Toc18206177"/>
+      <w:r>
+        <w:rPr>
+          <w:lang w:val="pt-BR"/>
+        </w:rPr>
+        <w:t>Escopo</w:t>
+      </w:r>
+      <w:bookmarkEnd w:id="4"/>
+      <w:bookmarkEnd w:id="5"/>
+    </w:p>
+    <w:p>
+      <w:pPr>
         <w:pStyle w:val="InfoBlue"/>
         <w:rPr>
           <w:lang w:val="pt-BR"/>
         </w:rPr>
       </w:pPr>
-      <w:r>
-        <w:rPr>
-          <w:lang w:val="pt-BR"/>
-        </w:rPr>
-        <w:t xml:space="preserve">[A introdução do </w:t>
+      <w:bookmarkStart w:id="6" w:name="_Toc456598589"/>
+      <w:r>
+        <w:rPr>
+          <w:rFonts w:ascii="Arial Nova Cond" w:hAnsi="Arial Nova Cond"/>
+          <w:color w:val="auto"/>
+          <w:sz w:val="22"/>
+          <w:szCs w:val="22"/>
+          <w:lang w:val="pt-BR"/>
+        </w:rPr>
+        <w:t xml:space="preserve">Esse documento tem a finalidade de </w:t>
+      </w:r>
+      <w:r>
+        <w:rPr>
+          <w:rFonts w:ascii="Arial Nova Cond" w:hAnsi="Arial Nova Cond"/>
+          <w:color w:val="auto"/>
+          <w:sz w:val="22"/>
+          <w:szCs w:val="22"/>
+          <w:lang w:val="pt-BR"/>
+        </w:rPr>
+        <w:t>documentar as tecnologias que serão usadas</w:t>
+      </w:r>
+      <w:r>
+        <w:rPr>
+          <w:lang w:val="pt-BR"/>
+        </w:rPr>
+        <w:t xml:space="preserve">. </w:t>
+      </w:r>
+    </w:p>
+    <w:p>
+      <w:pPr>
+        <w:pStyle w:val="Ttulo2"/>
+        <w:rPr>
+          <w:lang w:val="pt-BR"/>
+        </w:rPr>
+      </w:pPr>
+      <w:bookmarkStart w:id="7" w:name="_Toc18206178"/>
+      <w:r>
+        <w:rPr>
+          <w:lang w:val="pt-BR"/>
+        </w:rPr>
+        <w:t>Definições, Acrônimos e Abreviações</w:t>
+      </w:r>
+      <w:bookmarkEnd w:id="6"/>
+      <w:bookmarkEnd w:id="7"/>
+    </w:p>
+    <w:p>
+      <w:pPr>
+        <w:pStyle w:val="InfoBlue"/>
+        <w:rPr>
+          <w:rFonts w:ascii="Arial Nova Cond" w:hAnsi="Arial Nova Cond"/>
+          <w:color w:val="auto"/>
+          <w:sz w:val="22"/>
+          <w:szCs w:val="22"/>
+          <w:lang w:val="pt-BR"/>
+        </w:rPr>
+      </w:pPr>
+      <w:r>
+        <w:rPr>
+          <w:rFonts w:ascii="Arial Nova Cond" w:hAnsi="Arial Nova Cond"/>
+          <w:color w:val="auto"/>
+          <w:sz w:val="22"/>
+          <w:szCs w:val="22"/>
+          <w:lang w:val="pt-BR"/>
+        </w:rPr>
+        <w:t>Funcionários: recepcionistas da academia que tem o primeiro contato com os alunos.</w:t>
+      </w:r>
+    </w:p>
+    <w:p>
+      <w:pPr>
+        <w:pStyle w:val="Corpodetexto"/>
+        <w:rPr>
+          <w:rFonts w:ascii="Arial Nova Cond" w:hAnsi="Arial Nova Cond"/>
+          <w:sz w:val="22"/>
+          <w:szCs w:val="22"/>
+          <w:lang w:val="pt-BR"/>
+        </w:rPr>
+      </w:pPr>
+      <w:r>
+        <w:rPr>
+          <w:rFonts w:ascii="Arial Nova Cond" w:hAnsi="Arial Nova Cond"/>
+          <w:sz w:val="22"/>
+          <w:szCs w:val="22"/>
+          <w:lang w:val="pt-BR"/>
+        </w:rPr>
+        <w:t>Alunos: clientes da academia que estão para treinar e utilizá-la.</w:t>
+      </w:r>
+    </w:p>
+    <w:p>
+      <w:pPr>
+        <w:pStyle w:val="Corpodetexto"/>
+        <w:rPr>
+          <w:rFonts w:ascii="Arial Nova Cond" w:hAnsi="Arial Nova Cond"/>
+          <w:sz w:val="22"/>
+          <w:szCs w:val="22"/>
+          <w:lang w:val="pt-BR"/>
+        </w:rPr>
+      </w:pPr>
+      <w:r>
+        <w:rPr>
+          <w:rFonts w:ascii="Arial Nova Cond" w:hAnsi="Arial Nova Cond"/>
+          <w:sz w:val="22"/>
+          <w:szCs w:val="22"/>
+          <w:lang w:val="pt-BR"/>
+        </w:rPr>
+        <w:t xml:space="preserve">Professores: São os instrutores da academia. </w:t>
+      </w:r>
+    </w:p>
+    <w:p>
+      <w:pPr>
+        <w:pStyle w:val="Ttulo2"/>
+        <w:rPr>
+          <w:lang w:val="pt-BR"/>
+        </w:rPr>
+      </w:pPr>
+      <w:bookmarkStart w:id="8" w:name="_Toc456598590"/>
+      <w:bookmarkStart w:id="9" w:name="_Toc18206179"/>
+      <w:r>
+        <w:rPr>
+          <w:lang w:val="pt-BR"/>
+        </w:rPr>
+        <w:t>Referências</w:t>
+      </w:r>
+      <w:bookmarkEnd w:id="8"/>
+      <w:bookmarkEnd w:id="9"/>
+    </w:p>
+    <w:p>
+      <w:pPr>
+        <w:pStyle w:val="InfoBlue"/>
+        <w:rPr>
+          <w:lang w:val="pt-BR"/>
+        </w:rPr>
+      </w:pPr>
+      <w:r>
+        <w:rPr>
+          <w:lang w:val="pt-BR"/>
+        </w:rPr>
+        <w:t xml:space="preserve">[Esta subseção fornece uma lista completa dos documentos mencionados em outra parte do </w:t>
       </w:r>
       <w:r>
         <w:rPr>
@@ -2880,13 +3019,53 @@
         <w:rPr>
           <w:lang w:val="pt-BR"/>
         </w:rPr>
-        <w:t xml:space="preserve"> fornec</w:t>
-      </w:r>
-      <w:r>
-        <w:rPr>
-          <w:lang w:val="pt-BR"/>
-        </w:rPr>
-        <w:t xml:space="preserve">e uma visão geral do documento inteiro. Ela inclui a finalidade, o escopo, as definições, os acrônimos, as abreviações, as referências e a visão geral do </w:t>
+        <w:t>. Identifique cada documento por título, número do relatório (se aplicável), data e organização de publicação. Especifique as fontes a partir das quais as referências podem ser obtidas. Essas informações podem ser fornecidas por um anexo ou outro documento.]</w:t>
+      </w:r>
+    </w:p>
+    <w:p>
+      <w:pPr>
+        <w:pStyle w:val="Ttulo2"/>
+        <w:rPr>
+          <w:lang w:val="pt-BR"/>
+        </w:rPr>
+      </w:pPr>
+      <w:bookmarkStart w:id="10" w:name="_Toc456598591"/>
+      <w:bookmarkStart w:id="11" w:name="_Toc18206180"/>
+      <w:r>
+        <w:rPr>
+          <w:lang w:val="pt-BR"/>
+        </w:rPr>
+        <w:t>Visão Geral</w:t>
+      </w:r>
+      <w:bookmarkEnd w:id="10"/>
+      <w:bookmarkEnd w:id="11"/>
+    </w:p>
+    <w:p>
+      <w:pPr>
+        <w:pStyle w:val="InfoBlue"/>
+        <w:rPr>
+          <w:lang w:val="pt-BR"/>
+        </w:rPr>
+      </w:pPr>
+      <w:r>
+        <w:rPr>
+          <w:lang w:val="pt-BR"/>
+        </w:rPr>
+        <w:t>[</w:t>
+      </w:r>
+      <w:proofErr w:type="spellStart"/>
+      <w:r>
+        <w:rPr>
+          <w:lang w:val="pt-BR"/>
+        </w:rPr>
+        <w:t>Esta</w:t>
+      </w:r>
+      <w:proofErr w:type="spellEnd"/>
+      <w:r>
+        <w:rPr>
+          <w:lang w:val="pt-BR"/>
+        </w:rPr>
+        <w:t xml:space="preserve"> subseção descreve o que o restante do </w:t>
       </w:r>
       <w:r>
         <w:rPr>
@@ -2900,55 +3079,37 @@
         <w:rPr>
           <w:lang w:val="pt-BR"/>
         </w:rPr>
-        <w:t>.]</w:t>
-      </w:r>
-    </w:p>
-    <w:p>
-      <w:pPr>
-        <w:pStyle w:val="Ttulo2"/>
-        <w:rPr>
-          <w:lang w:val="pt-BR"/>
-        </w:rPr>
-      </w:pPr>
-      <w:bookmarkStart w:id="2" w:name="_Toc456598587"/>
-      <w:bookmarkStart w:id="3" w:name="_Toc18206176"/>
-      <w:r>
-        <w:rPr>
-          <w:lang w:val="pt-BR"/>
-        </w:rPr>
-        <w:t>Finalidade</w:t>
-      </w:r>
-      <w:bookmarkEnd w:id="2"/>
-      <w:bookmarkEnd w:id="3"/>
-    </w:p>
-    <w:p>
-      <w:pPr>
-        <w:ind w:left="720"/>
-        <w:rPr>
-          <w:lang w:val="pt-BR"/>
-        </w:rPr>
-      </w:pPr>
-      <w:bookmarkStart w:id="4" w:name="_Toc456598588"/>
-      <w:r>
-        <w:rPr>
-          <w:lang w:val="pt-BR"/>
-        </w:rPr>
-        <w:t xml:space="preserve">Este documento oferece uma visão geral arquitetural </w:t>
-      </w:r>
-      <w:r>
-        <w:rPr>
-          <w:lang w:val="pt-BR"/>
-        </w:rPr>
-        <w:t>abrangente do sistema, usando diversas visões arquiteturais para representar diferentes aspectos do sistema. O objetivo deste documento é capturar e comunicar as decisões arquiteturais significativas que foram tomadas em relação ao sistema.</w:t>
-      </w:r>
-    </w:p>
-    <w:p>
-      <w:pPr>
-        <w:ind w:left="720"/>
-        <w:rPr>
-          <w:lang w:val="pt-BR"/>
-        </w:rPr>
-      </w:pPr>
+        <w:t xml:space="preserve"> contém e explica como o documento está organizado.]</w:t>
+      </w:r>
+    </w:p>
+    <w:p>
+      <w:pPr>
+        <w:pStyle w:val="Ttulo1"/>
+        <w:ind w:left="360" w:hanging="360"/>
+        <w:rPr>
+          <w:sz w:val="20"/>
+          <w:szCs w:val="20"/>
+          <w:lang w:val="pt-BR"/>
+        </w:rPr>
+      </w:pPr>
+      <w:bookmarkStart w:id="12" w:name="_Toc18206181"/>
+      <w:r>
+        <w:rPr>
+          <w:sz w:val="20"/>
+          <w:szCs w:val="20"/>
+          <w:lang w:val="pt-BR"/>
+        </w:rPr>
+        <w:t>Representação Arquitetural</w:t>
+      </w:r>
+      <w:bookmarkEnd w:id="12"/>
+      <w:r>
+        <w:rPr>
+          <w:sz w:val="20"/>
+          <w:szCs w:val="20"/>
+          <w:lang w:val="pt-BR"/>
+        </w:rPr>
+        <w:t xml:space="preserve"> </w:t>
+      </w:r>
     </w:p>
     <w:p>
       <w:pPr>
@@ -2961,13 +3122,7 @@
         <w:rPr>
           <w:lang w:val="pt-BR"/>
         </w:rPr>
-        <w:t>[Esta seção de</w:t>
-      </w:r>
-      <w:r>
-        <w:rPr>
-          <w:lang w:val="pt-BR"/>
-        </w:rPr>
-        <w:t xml:space="preserve">fine o papel ou finalidade do </w:t>
+        <w:t xml:space="preserve">[Esta seção descreve qual é a arquitetura de software do sistema atual e como ela é representada. Da </w:t>
       </w:r>
       <w:r>
         <w:rPr>
@@ -2975,102 +3130,13 @@
           <w:bCs/>
           <w:lang w:val="pt-BR"/>
         </w:rPr>
-        <w:t>Documento de Arquitetura de Software</w:t>
-      </w:r>
-      <w:r>
-        <w:rPr>
-          <w:lang w:val="pt-BR"/>
-        </w:rPr>
-        <w:t>, na documentação do projeto como um todo, e descreve rapidamente a estrutura do documento. O público-alvo específico do documento é identificado, com uma indicação de como ele espera usar o</w:t>
-      </w:r>
-      <w:r>
-        <w:rPr>
-          <w:lang w:val="pt-BR"/>
-        </w:rPr>
-        <w:t xml:space="preserve"> documento.]</w:t>
-      </w:r>
-    </w:p>
-    <w:p>
-      <w:pPr>
-        <w:pStyle w:val="Ttulo2"/>
-        <w:rPr>
-          <w:lang w:val="pt-BR"/>
-        </w:rPr>
-      </w:pPr>
-      <w:bookmarkStart w:id="5" w:name="_Toc18206177"/>
-      <w:r>
-        <w:rPr>
-          <w:lang w:val="pt-BR"/>
-        </w:rPr>
-        <w:t>Escopo</w:t>
-      </w:r>
-      <w:bookmarkEnd w:id="4"/>
-      <w:bookmarkEnd w:id="5"/>
-    </w:p>
-    <w:p>
-      <w:pPr>
-        <w:pStyle w:val="InfoBlue"/>
-        <w:rPr>
-          <w:lang w:val="pt-BR"/>
-        </w:rPr>
-      </w:pPr>
-      <w:bookmarkStart w:id="6" w:name="_Toc456598589"/>
-      <w:r>
-        <w:rPr>
-          <w:lang w:val="pt-BR"/>
-        </w:rPr>
-        <w:t xml:space="preserve"> [Uma breve descrição da utilidade do Documento de Arquitetura de Software, do que é afetado por esse documento ou influenciado por ele.]</w:t>
-      </w:r>
-    </w:p>
-    <w:p>
-      <w:pPr>
-        <w:pStyle w:val="Ttulo2"/>
-        <w:rPr>
-          <w:lang w:val="pt-BR"/>
-        </w:rPr>
-      </w:pPr>
-      <w:bookmarkStart w:id="7" w:name="_Toc18206178"/>
-      <w:r>
-        <w:rPr>
-          <w:lang w:val="pt-BR"/>
-        </w:rPr>
-        <w:t>Definições, Acrônimos e Abreviações</w:t>
-      </w:r>
-      <w:bookmarkEnd w:id="6"/>
-      <w:bookmarkEnd w:id="7"/>
-    </w:p>
-    <w:p>
-      <w:pPr>
-        <w:pStyle w:val="InfoBlue"/>
-        <w:rPr>
-          <w:lang w:val="pt-BR"/>
-        </w:rPr>
-      </w:pPr>
-      <w:r>
-        <w:rPr>
-          <w:lang w:val="pt-BR"/>
-        </w:rPr>
-        <w:t>[</w:t>
-      </w:r>
-      <w:proofErr w:type="spellStart"/>
-      <w:r>
-        <w:rPr>
-          <w:lang w:val="pt-BR"/>
-        </w:rPr>
-        <w:t>Esta</w:t>
-      </w:r>
-      <w:proofErr w:type="spellEnd"/>
-      <w:r>
-        <w:rPr>
-          <w:lang w:val="pt-BR"/>
-        </w:rPr>
-        <w:t xml:space="preserve"> subseção contém as definições de todos os termos, acrôni</w:t>
-      </w:r>
-      <w:r>
-        <w:rPr>
-          <w:lang w:val="pt-BR"/>
-        </w:rPr>
-        <w:t xml:space="preserve">mos e abreviações necessários para interpretar corretamente o </w:t>
+        <w:t>Visão de Casos de Uso</w:t>
+      </w:r>
+      <w:r>
+        <w:rPr>
+          <w:lang w:val="pt-BR"/>
+        </w:rPr>
+        <w:t xml:space="preserve">, </w:t>
       </w:r>
       <w:r>
         <w:rPr>
@@ -3078,65 +3144,13 @@
           <w:bCs/>
           <w:lang w:val="pt-BR"/>
         </w:rPr>
-        <w:t>Documento de Arquitetura de Software</w:t>
-      </w:r>
-      <w:r>
-        <w:rPr>
-          <w:lang w:val="pt-BR"/>
-        </w:rPr>
-        <w:t>.  Essas informações podem ser fornecidas fazendo referências ao Glossário do projeto.]</w:t>
-      </w:r>
-    </w:p>
-    <w:p>
-      <w:pPr>
-        <w:pStyle w:val="Ttulo2"/>
-        <w:rPr>
-          <w:lang w:val="pt-BR"/>
-        </w:rPr>
-      </w:pPr>
-      <w:bookmarkStart w:id="8" w:name="_Toc456598590"/>
-      <w:bookmarkStart w:id="9" w:name="_Toc18206179"/>
-      <w:r>
-        <w:rPr>
-          <w:lang w:val="pt-BR"/>
-        </w:rPr>
-        <w:t>Referências</w:t>
-      </w:r>
-      <w:bookmarkEnd w:id="8"/>
-      <w:bookmarkEnd w:id="9"/>
-    </w:p>
-    <w:p>
-      <w:pPr>
-        <w:pStyle w:val="InfoBlue"/>
-        <w:rPr>
-          <w:lang w:val="pt-BR"/>
-        </w:rPr>
-      </w:pPr>
-      <w:r>
-        <w:rPr>
-          <w:lang w:val="pt-BR"/>
-        </w:rPr>
-        <w:t>[</w:t>
-      </w:r>
-      <w:proofErr w:type="spellStart"/>
-      <w:r>
-        <w:rPr>
-          <w:lang w:val="pt-BR"/>
-        </w:rPr>
-        <w:t>Esta</w:t>
-      </w:r>
-      <w:proofErr w:type="spellEnd"/>
-      <w:r>
-        <w:rPr>
-          <w:lang w:val="pt-BR"/>
-        </w:rPr>
-        <w:t xml:space="preserve"> subseção fornece uma lista completa dos documentos m</w:t>
-      </w:r>
-      <w:r>
-        <w:rPr>
-          <w:lang w:val="pt-BR"/>
-        </w:rPr>
-        <w:t xml:space="preserve">encionados em outra parte do </w:t>
+        <w:t>Visão</w:t>
+      </w:r>
+      <w:r>
+        <w:rPr>
+          <w:lang w:val="pt-BR"/>
+        </w:rPr>
+        <w:t xml:space="preserve"> </w:t>
       </w:r>
       <w:r>
         <w:rPr>
@@ -3144,65 +3158,13 @@
           <w:bCs/>
           <w:lang w:val="pt-BR"/>
         </w:rPr>
-        <w:t>Documento de Arquitetura de Software</w:t>
-      </w:r>
-      <w:r>
-        <w:rPr>
-          <w:lang w:val="pt-BR"/>
-        </w:rPr>
-        <w:t>. Identifique cada documento por título, número do relatório (se aplicável), data e organização de publicação. Especifique as fontes a partir das quais as referências podem ser obtidas. Essas</w:t>
-      </w:r>
-      <w:r>
-        <w:rPr>
-          <w:lang w:val="pt-BR"/>
-        </w:rPr>
-        <w:t xml:space="preserve"> informações podem ser fornecidas por um anexo ou outro documento.]</w:t>
-      </w:r>
-    </w:p>
-    <w:p>
-      <w:pPr>
-        <w:pStyle w:val="Ttulo2"/>
-        <w:rPr>
-          <w:lang w:val="pt-BR"/>
-        </w:rPr>
-      </w:pPr>
-      <w:bookmarkStart w:id="10" w:name="_Toc456598591"/>
-      <w:bookmarkStart w:id="11" w:name="_Toc18206180"/>
-      <w:r>
-        <w:rPr>
-          <w:lang w:val="pt-BR"/>
-        </w:rPr>
-        <w:t>Visão Geral</w:t>
-      </w:r>
-      <w:bookmarkEnd w:id="10"/>
-      <w:bookmarkEnd w:id="11"/>
-    </w:p>
-    <w:p>
-      <w:pPr>
-        <w:pStyle w:val="InfoBlue"/>
-        <w:rPr>
-          <w:lang w:val="pt-BR"/>
-        </w:rPr>
-      </w:pPr>
-      <w:r>
-        <w:rPr>
-          <w:lang w:val="pt-BR"/>
-        </w:rPr>
-        <w:t>[</w:t>
-      </w:r>
-      <w:proofErr w:type="spellStart"/>
-      <w:r>
-        <w:rPr>
-          <w:lang w:val="pt-BR"/>
-        </w:rPr>
-        <w:t>Esta</w:t>
-      </w:r>
-      <w:proofErr w:type="spellEnd"/>
-      <w:r>
-        <w:rPr>
-          <w:lang w:val="pt-BR"/>
-        </w:rPr>
-        <w:t xml:space="preserve"> subseção descreve o que o restante do </w:t>
+        <w:t>Lógica</w:t>
+      </w:r>
+      <w:r>
+        <w:rPr>
+          <w:lang w:val="pt-BR"/>
+        </w:rPr>
+        <w:t xml:space="preserve">, </w:t>
       </w:r>
       <w:r>
         <w:rPr>
@@ -3210,13 +3172,69 @@
           <w:bCs/>
           <w:lang w:val="pt-BR"/>
         </w:rPr>
-        <w:t>Documento de Arquitetura de Software</w:t>
-      </w:r>
-      <w:r>
-        <w:rPr>
-          <w:lang w:val="pt-BR"/>
-        </w:rPr>
-        <w:t xml:space="preserve"> contém e explica como o documento está organizado.]</w:t>
+        <w:t>Visão de Processos</w:t>
+      </w:r>
+      <w:r>
+        <w:rPr>
+          <w:lang w:val="pt-BR"/>
+        </w:rPr>
+        <w:t xml:space="preserve">, </w:t>
+      </w:r>
+      <w:r>
+        <w:rPr>
+          <w:b/>
+          <w:bCs/>
+          <w:lang w:val="pt-BR"/>
+        </w:rPr>
+        <w:t>Visão de</w:t>
+      </w:r>
+      <w:r>
+        <w:rPr>
+          <w:lang w:val="pt-BR"/>
+        </w:rPr>
+        <w:t xml:space="preserve"> </w:t>
+      </w:r>
+      <w:r>
+        <w:rPr>
+          <w:b/>
+          <w:bCs/>
+          <w:lang w:val="pt-BR"/>
+        </w:rPr>
+        <w:t>Implantação</w:t>
+      </w:r>
+      <w:r>
+        <w:rPr>
+          <w:lang w:val="pt-BR"/>
+        </w:rPr>
+        <w:t xml:space="preserve"> e </w:t>
+      </w:r>
+      <w:r>
+        <w:rPr>
+          <w:b/>
+          <w:bCs/>
+          <w:lang w:val="pt-BR"/>
+        </w:rPr>
+        <w:t>Visão de</w:t>
+      </w:r>
+      <w:r>
+        <w:rPr>
+          <w:lang w:val="pt-BR"/>
+        </w:rPr>
+        <w:t xml:space="preserve"> </w:t>
+      </w:r>
+      <w:r>
+        <w:rPr>
+          <w:b/>
+          <w:bCs/>
+          <w:lang w:val="pt-BR"/>
+        </w:rPr>
+        <w:t>Implementação</w:t>
+      </w:r>
+      <w:r>
+        <w:rPr>
+          <w:lang w:val="pt-BR"/>
+        </w:rPr>
+        <w:t>, enumera as visões necessárias e, para cada visão, explica quais tipos de elementos de modelo ela contém.]</w:t>
       </w:r>
     </w:p>
     <w:p>
@@ -3224,29 +3242,472 @@
         <w:pStyle w:val="Ttulo1"/>
         <w:ind w:left="360" w:hanging="360"/>
         <w:rPr>
+          <w:lang w:val="pt-BR"/>
+        </w:rPr>
+      </w:pPr>
+      <w:bookmarkStart w:id="13" w:name="_Toc18206182"/>
+      <w:r>
+        <w:rPr>
+          <w:lang w:val="pt-BR"/>
+        </w:rPr>
+        <w:t>Metas e Restrições da Arquitetura</w:t>
+      </w:r>
+      <w:bookmarkEnd w:id="13"/>
+      <w:r>
+        <w:rPr>
+          <w:lang w:val="pt-BR"/>
+        </w:rPr>
+        <w:t xml:space="preserve"> </w:t>
+      </w:r>
+    </w:p>
+    <w:p>
+      <w:pPr>
+        <w:pStyle w:val="InfoBlue"/>
+        <w:rPr>
+          <w:lang w:val="pt-BR"/>
+        </w:rPr>
+      </w:pPr>
+      <w:r>
+        <w:rPr>
+          <w:lang w:val="pt-BR"/>
+        </w:rPr>
+        <w:t>[Esta seção descreve os requisitos e objetivos do software que têm algum impacto sobre a arquitetura; por exemplo, segurança, garantia, privacidade, uso de um produto desenvolvido internamente e pronto para ser usado, portabilidade, distribuição e reutilização. Ela também captura as restrições especiais que podem ser aplicáveis: estratégia de design e implementação, ferramentas de desenvolvimento, estrutura das equipes, cronograma, código-fonte legado e assim por diante.]</w:t>
+      </w:r>
+    </w:p>
+    <w:p>
+      <w:pPr>
+        <w:pStyle w:val="Ttulo1"/>
+        <w:ind w:left="360" w:hanging="360"/>
+        <w:rPr>
+          <w:lang w:val="pt-BR"/>
+        </w:rPr>
+      </w:pPr>
+      <w:bookmarkStart w:id="14" w:name="_Toc18206183"/>
+      <w:r>
+        <w:rPr>
+          <w:lang w:val="pt-BR"/>
+        </w:rPr>
+        <w:t>Visão de Casos de Uso</w:t>
+      </w:r>
+      <w:bookmarkEnd w:id="14"/>
+      <w:r>
+        <w:rPr>
+          <w:lang w:val="pt-BR"/>
+        </w:rPr>
+        <w:t xml:space="preserve"> </w:t>
+      </w:r>
+    </w:p>
+    <w:p>
+      <w:pPr>
+        <w:pStyle w:val="InfoBlue"/>
+        <w:spacing w:after="0" w:line="240" w:lineRule="auto"/>
+        <w:rPr>
+          <w:lang w:val="pt-BR"/>
+        </w:rPr>
+      </w:pPr>
+      <w:r>
+        <w:rPr>
+          <w:lang w:val="pt-BR"/>
+        </w:rPr>
+        <w:t xml:space="preserve">[Esta seção lista casos de uso ou cenários do modelo de casos de uso quando eles representam funcionalidade central e significativa do sistema final ou, quando têm uma grande cobertura arquitetural — eles experimentam muitos elementos arquiteturais ou quando enfatizam ou ilustram um ponto complexo </w:t>
+      </w:r>
+      <w:r>
+        <w:rPr>
+          <w:lang w:val="pt-BR"/>
+        </w:rPr>
+        <w:lastRenderedPageBreak/>
+        <w:t>e específico da arquitetura.]</w:t>
+      </w:r>
+    </w:p>
+    <w:p>
+      <w:pPr>
+        <w:pStyle w:val="Ttulo2"/>
+        <w:rPr>
+          <w:lang w:val="pt-BR"/>
+        </w:rPr>
+      </w:pPr>
+      <w:bookmarkStart w:id="15" w:name="_Toc18206184"/>
+      <w:r>
+        <w:rPr>
+          <w:lang w:val="pt-BR"/>
+        </w:rPr>
+        <w:t>Realizações de Casos de Uso</w:t>
+      </w:r>
+      <w:bookmarkEnd w:id="15"/>
+    </w:p>
+    <w:p>
+      <w:pPr>
+        <w:pStyle w:val="InfoBlue"/>
+        <w:rPr>
+          <w:lang w:val="pt-BR"/>
+        </w:rPr>
+      </w:pPr>
+      <w:r>
+        <w:rPr>
+          <w:lang w:val="pt-BR"/>
+        </w:rPr>
+        <w:t>[Esta seção ilustra o funcionamento do software, apresentando algumas realizações (ou cenários) de casos de uso selecionadas e explica como os diversos elementos do modelo de design contribuem para a respectiva funcionalidade.]</w:t>
+      </w:r>
+    </w:p>
+    <w:p>
+      <w:pPr>
+        <w:rPr>
+          <w:lang w:val="pt-BR"/>
+        </w:rPr>
+      </w:pPr>
+    </w:p>
+    <w:p>
+      <w:pPr>
+        <w:pStyle w:val="Ttulo1"/>
+        <w:ind w:left="360" w:hanging="360"/>
+        <w:rPr>
+          <w:lang w:val="pt-BR"/>
+        </w:rPr>
+      </w:pPr>
+      <w:bookmarkStart w:id="16" w:name="_Toc18206185"/>
+      <w:r>
+        <w:rPr>
+          <w:lang w:val="pt-BR"/>
+        </w:rPr>
+        <w:t>Visão Lógica</w:t>
+      </w:r>
+      <w:bookmarkEnd w:id="16"/>
+      <w:r>
+        <w:rPr>
+          <w:lang w:val="pt-BR"/>
+        </w:rPr>
+        <w:t xml:space="preserve"> </w:t>
+      </w:r>
+    </w:p>
+    <w:p>
+      <w:pPr>
+        <w:pStyle w:val="InfoBlue"/>
+        <w:rPr>
+          <w:lang w:val="pt-BR"/>
+        </w:rPr>
+      </w:pPr>
+      <w:r>
+        <w:rPr>
+          <w:lang w:val="pt-BR"/>
+        </w:rPr>
+        <w:t>[Esta seção descreve as partes significativas do ponto de vista da arquitetura do modelo de design, como sua divisão em subsistemas e pacotes. Além disso, para cada pacote significativo, ela mostra sua divisão em classes e utilitários de classe. Apresente as classes significativas do ponto de vista da arquitetura e descreva suas responsabilidades, bem como alguns relacionamentos, operações e atributos de grande importância.]</w:t>
+      </w:r>
+    </w:p>
+    <w:p>
+      <w:pPr>
+        <w:pStyle w:val="Ttulo2"/>
+        <w:rPr>
+          <w:lang w:val="pt-BR"/>
+        </w:rPr>
+      </w:pPr>
+      <w:bookmarkStart w:id="17" w:name="_Toc18206186"/>
+      <w:r>
+        <w:rPr>
+          <w:lang w:val="pt-BR"/>
+        </w:rPr>
+        <w:t>Visão Geral</w:t>
+      </w:r>
+      <w:bookmarkEnd w:id="17"/>
+    </w:p>
+    <w:p>
+      <w:pPr>
+        <w:pStyle w:val="InfoBlue"/>
+        <w:rPr>
+          <w:lang w:val="pt-BR"/>
+        </w:rPr>
+      </w:pPr>
+      <w:r>
+        <w:rPr>
+          <w:lang w:val="pt-BR"/>
+        </w:rPr>
+        <w:t>[</w:t>
+      </w:r>
+      <w:proofErr w:type="spellStart"/>
+      <w:r>
+        <w:rPr>
+          <w:lang w:val="pt-BR"/>
+        </w:rPr>
+        <w:t>Esta</w:t>
+      </w:r>
+      <w:proofErr w:type="spellEnd"/>
+      <w:r>
+        <w:rPr>
+          <w:lang w:val="pt-BR"/>
+        </w:rPr>
+        <w:t xml:space="preserve"> subseção descreve toda a decomposição do modelo de design em termos de camadas e de hierarquia de pacotes.]</w:t>
+      </w:r>
+    </w:p>
+    <w:p>
+      <w:pPr>
+        <w:pStyle w:val="Ttulo2"/>
+        <w:rPr>
+          <w:lang w:val="pt-BR"/>
+        </w:rPr>
+      </w:pPr>
+      <w:bookmarkStart w:id="18" w:name="_Toc18206187"/>
+      <w:r>
+        <w:rPr>
+          <w:lang w:val="pt-BR"/>
+        </w:rPr>
+        <w:t>Pacotes de Design Significativos do Ponto de Vista da Arquitetura</w:t>
+      </w:r>
+      <w:bookmarkEnd w:id="18"/>
+    </w:p>
+    <w:p>
+      <w:pPr>
+        <w:pStyle w:val="InfoBlue"/>
+        <w:rPr>
+          <w:lang w:val="pt-BR"/>
+        </w:rPr>
+      </w:pPr>
+      <w:r>
+        <w:rPr>
+          <w:lang w:val="pt-BR"/>
+        </w:rPr>
+        <w:t xml:space="preserve">[Para cada pacote significativo, inclua uma subseção com o respectivo nome, uma breve descrição e um diagrama com todos os pacotes e classes significativos nele contidos. </w:t>
+      </w:r>
+    </w:p>
+    <w:p>
+      <w:pPr>
+        <w:pStyle w:val="InfoBlue"/>
+        <w:rPr>
+          <w:lang w:val="pt-BR"/>
+        </w:rPr>
+      </w:pPr>
+      <w:r>
+        <w:rPr>
+          <w:lang w:val="pt-BR"/>
+        </w:rPr>
+        <w:t>Para cada classe significativa no pacote, inclua o respectivo nome, uma breve descrição e, opcionalmente, uma descrição de algumas das suas principais responsabilidades, operações e atributos.]</w:t>
+      </w:r>
+    </w:p>
+    <w:p>
+      <w:pPr>
+        <w:pStyle w:val="Ttulo1"/>
+        <w:ind w:left="360" w:hanging="360"/>
+        <w:rPr>
+          <w:lang w:val="pt-BR"/>
+        </w:rPr>
+      </w:pPr>
+      <w:bookmarkStart w:id="19" w:name="_Toc18206188"/>
+      <w:r>
+        <w:rPr>
+          <w:lang w:val="pt-BR"/>
+        </w:rPr>
+        <w:t>Visão de Processos</w:t>
+      </w:r>
+      <w:bookmarkEnd w:id="19"/>
+      <w:r>
+        <w:rPr>
+          <w:lang w:val="pt-BR"/>
+        </w:rPr>
+        <w:t xml:space="preserve"> </w:t>
+      </w:r>
+    </w:p>
+    <w:p>
+      <w:pPr>
+        <w:pStyle w:val="InfoBlue"/>
+        <w:rPr>
+          <w:lang w:val="pt-BR"/>
+        </w:rPr>
+      </w:pPr>
+      <w:r>
+        <w:rPr>
+          <w:lang w:val="pt-BR"/>
+        </w:rPr>
+        <w:t>[Esta seção descreve a decomposição do sistema em processos leves (threads simples de controle) e processos pesados (agrupamentos de processos leves). Organize a seção em grupos de processos que se comunicam ou interagem. Descreva os modos principais de comunicação entre processos, como transmissão de mensagens e interrupções.]</w:t>
+      </w:r>
+    </w:p>
+    <w:p>
+      <w:pPr>
+        <w:pStyle w:val="Ttulo1"/>
+        <w:ind w:left="360" w:hanging="360"/>
+        <w:rPr>
+          <w:lang w:val="pt-BR"/>
+        </w:rPr>
+      </w:pPr>
+      <w:bookmarkStart w:id="20" w:name="_Toc18206189"/>
+      <w:r>
+        <w:rPr>
+          <w:lang w:val="pt-BR"/>
+        </w:rPr>
+        <w:t>Visão de Implantação</w:t>
+      </w:r>
+      <w:bookmarkEnd w:id="20"/>
+      <w:r>
+        <w:rPr>
+          <w:lang w:val="pt-BR"/>
+        </w:rPr>
+        <w:t xml:space="preserve"> </w:t>
+      </w:r>
+    </w:p>
+    <w:p>
+      <w:pPr>
+        <w:pStyle w:val="InfoBlue"/>
+        <w:rPr>
+          <w:lang w:val="pt-BR"/>
+        </w:rPr>
+      </w:pPr>
+      <w:r>
+        <w:rPr>
+          <w:lang w:val="pt-BR"/>
+        </w:rPr>
+        <w:t xml:space="preserve">[Esta seção descreve uma ou mais configurações da rede física (hardware) na qual o software é implantado e executado. Ela é uma visão do Modelo de Implantação. No mínimo, para cada configuração, ela deve indicar os nós físicos (computadores, CPUs) que executam o software e suas interconexões (barramento, LAN, ponto a ponto, etc.) É incluído também um mapeamento dos processos da </w:t>
+      </w:r>
+      <w:r>
+        <w:rPr>
+          <w:b/>
+          <w:bCs/>
+          <w:lang w:val="pt-BR"/>
+        </w:rPr>
+        <w:t>Visão de Processos</w:t>
+      </w:r>
+      <w:r>
+        <w:rPr>
+          <w:lang w:val="pt-BR"/>
+        </w:rPr>
+        <w:t xml:space="preserve"> nos nós físicos.]</w:t>
+      </w:r>
+    </w:p>
+    <w:p>
+      <w:pPr>
+        <w:pStyle w:val="Ttulo1"/>
+        <w:ind w:left="360" w:hanging="360"/>
+        <w:rPr>
+          <w:lang w:val="pt-BR"/>
+        </w:rPr>
+      </w:pPr>
+      <w:bookmarkStart w:id="21" w:name="_Toc18206190"/>
+      <w:r>
+        <w:rPr>
+          <w:lang w:val="pt-BR"/>
+        </w:rPr>
+        <w:t>Visão da Implementação</w:t>
+      </w:r>
+      <w:bookmarkEnd w:id="21"/>
+      <w:r>
+        <w:rPr>
+          <w:lang w:val="pt-BR"/>
+        </w:rPr>
+        <w:t xml:space="preserve"> </w:t>
+      </w:r>
+    </w:p>
+    <w:p>
+      <w:pPr>
+        <w:pStyle w:val="InfoBlue"/>
+        <w:rPr>
+          <w:lang w:val="pt-BR"/>
+        </w:rPr>
+      </w:pPr>
+      <w:r>
+        <w:rPr>
+          <w:lang w:val="pt-BR"/>
+        </w:rPr>
+        <w:t>[Esta seção descreve a estrutura geral do modelo de implementação, a divisão do software em camadas e os subsistemas no modelo de implementação e todos os componentes significativos do ponto de vista da arquitetura.]</w:t>
+      </w:r>
+    </w:p>
+    <w:p>
+      <w:pPr>
+        <w:pStyle w:val="Ttulo2"/>
+        <w:rPr>
+          <w:lang w:val="pt-BR"/>
+        </w:rPr>
+      </w:pPr>
+      <w:bookmarkStart w:id="22" w:name="_Toc18206191"/>
+      <w:r>
+        <w:rPr>
+          <w:lang w:val="pt-BR"/>
+        </w:rPr>
+        <w:t>Visão Geral</w:t>
+      </w:r>
+      <w:bookmarkEnd w:id="22"/>
+    </w:p>
+    <w:p>
+      <w:pPr>
+        <w:pStyle w:val="InfoBlue"/>
+        <w:rPr>
+          <w:lang w:val="pt-BR"/>
+        </w:rPr>
+      </w:pPr>
+      <w:r>
+        <w:rPr>
+          <w:lang w:val="pt-BR"/>
+        </w:rPr>
+        <w:t>[</w:t>
+      </w:r>
+      <w:proofErr w:type="spellStart"/>
+      <w:r>
+        <w:rPr>
+          <w:lang w:val="pt-BR"/>
+        </w:rPr>
+        <w:t>Esta</w:t>
+      </w:r>
+      <w:proofErr w:type="spellEnd"/>
+      <w:r>
+        <w:rPr>
+          <w:lang w:val="pt-BR"/>
+        </w:rPr>
+        <w:t xml:space="preserve"> subseção nomeia e define as diversas camadas e o seu conteúdo, as regras que determinam a inclusão em uma camada específica e as fronteiras entre as camadas. Inclua um diagrama de componentes que mostre os relacionamentos entre as camadas. ]</w:t>
+      </w:r>
+    </w:p>
+    <w:p>
+      <w:pPr>
+        <w:pStyle w:val="Ttulo2"/>
+        <w:rPr>
+          <w:lang w:val="pt-BR"/>
+        </w:rPr>
+      </w:pPr>
+      <w:bookmarkStart w:id="23" w:name="_Toc18206192"/>
+      <w:r>
+        <w:rPr>
+          <w:lang w:val="pt-BR"/>
+        </w:rPr>
+        <w:lastRenderedPageBreak/>
+        <w:t>Camadas</w:t>
+      </w:r>
+      <w:bookmarkEnd w:id="23"/>
+    </w:p>
+    <w:p>
+      <w:pPr>
+        <w:pStyle w:val="InfoBlue"/>
+        <w:rPr>
+          <w:lang w:val="pt-BR"/>
+        </w:rPr>
+      </w:pPr>
+      <w:r>
+        <w:rPr>
+          <w:lang w:val="pt-BR"/>
+        </w:rPr>
+        <w:t>[Para cada camada, inclua uma subseção com o respectivo nome, uma lista dos subsistemas localizados na camada e um diagrama de componentes.]</w:t>
+      </w:r>
+    </w:p>
+    <w:p>
+      <w:pPr>
+        <w:rPr>
+          <w:lang w:val="pt-BR"/>
+        </w:rPr>
+      </w:pPr>
+    </w:p>
+    <w:p>
+      <w:pPr>
+        <w:pStyle w:val="Ttulo1"/>
+        <w:ind w:left="360" w:hanging="360"/>
+        <w:rPr>
           <w:sz w:val="20"/>
           <w:szCs w:val="20"/>
           <w:lang w:val="pt-BR"/>
         </w:rPr>
       </w:pPr>
-      <w:bookmarkStart w:id="12" w:name="_Toc18206181"/>
+      <w:bookmarkStart w:id="24" w:name="_Toc18206193"/>
       <w:r>
         <w:rPr>
           <w:sz w:val="20"/>
           <w:szCs w:val="20"/>
           <w:lang w:val="pt-BR"/>
         </w:rPr>
-        <w:t>Representação Arquitetural</w:t>
-      </w:r>
-      <w:bookmarkEnd w:id="12"/>
-      <w:r>
-        <w:rPr>
-          <w:sz w:val="20"/>
-          <w:szCs w:val="20"/>
-          <w:lang w:val="pt-BR"/>
-        </w:rPr>
-        <w:t xml:space="preserve"> </w:t>
-      </w:r>
+        <w:t>Visão de Dados (opcional)</w:t>
+      </w:r>
+      <w:bookmarkEnd w:id="24"/>
     </w:p>
     <w:p>
       <w:pPr>
@@ -3259,131 +3720,7 @@
         <w:rPr>
           <w:lang w:val="pt-BR"/>
         </w:rPr>
-        <w:t>[Esta seção des</w:t>
-      </w:r>
-      <w:r>
-        <w:rPr>
-          <w:lang w:val="pt-BR"/>
-        </w:rPr>
-        <w:t xml:space="preserve">creve qual é a arquitetura de software do sistema atual e como ela é representada. Da </w:t>
-      </w:r>
-      <w:r>
-        <w:rPr>
-          <w:b/>
-          <w:bCs/>
-          <w:lang w:val="pt-BR"/>
-        </w:rPr>
-        <w:t>Visão de Casos de Uso</w:t>
-      </w:r>
-      <w:r>
-        <w:rPr>
-          <w:lang w:val="pt-BR"/>
-        </w:rPr>
-        <w:t xml:space="preserve">, </w:t>
-      </w:r>
-      <w:r>
-        <w:rPr>
-          <w:b/>
-          <w:bCs/>
-          <w:lang w:val="pt-BR"/>
-        </w:rPr>
-        <w:t>Visão</w:t>
-      </w:r>
-      <w:r>
-        <w:rPr>
-          <w:lang w:val="pt-BR"/>
-        </w:rPr>
-        <w:t xml:space="preserve"> </w:t>
-      </w:r>
-      <w:r>
-        <w:rPr>
-          <w:b/>
-          <w:bCs/>
-          <w:lang w:val="pt-BR"/>
-        </w:rPr>
-        <w:t>Lógica</w:t>
-      </w:r>
-      <w:r>
-        <w:rPr>
-          <w:lang w:val="pt-BR"/>
-        </w:rPr>
-        <w:t xml:space="preserve">, </w:t>
-      </w:r>
-      <w:r>
-        <w:rPr>
-          <w:b/>
-          <w:bCs/>
-          <w:lang w:val="pt-BR"/>
-        </w:rPr>
-        <w:t>Visão de Processos</w:t>
-      </w:r>
-      <w:r>
-        <w:rPr>
-          <w:lang w:val="pt-BR"/>
-        </w:rPr>
-        <w:t xml:space="preserve">, </w:t>
-      </w:r>
-      <w:r>
-        <w:rPr>
-          <w:b/>
-          <w:bCs/>
-          <w:lang w:val="pt-BR"/>
-        </w:rPr>
-        <w:t>Visão de</w:t>
-      </w:r>
-      <w:r>
-        <w:rPr>
-          <w:lang w:val="pt-BR"/>
-        </w:rPr>
-        <w:t xml:space="preserve"> </w:t>
-      </w:r>
-      <w:r>
-        <w:rPr>
-          <w:b/>
-          <w:bCs/>
-          <w:lang w:val="pt-BR"/>
-        </w:rPr>
-        <w:t>Implantação</w:t>
-      </w:r>
-      <w:r>
-        <w:rPr>
-          <w:lang w:val="pt-BR"/>
-        </w:rPr>
-        <w:t xml:space="preserve"> e </w:t>
-      </w:r>
-      <w:r>
-        <w:rPr>
-          <w:b/>
-          <w:bCs/>
-          <w:lang w:val="pt-BR"/>
-        </w:rPr>
-        <w:t>Visão de</w:t>
-      </w:r>
-      <w:r>
-        <w:rPr>
-          <w:lang w:val="pt-BR"/>
-        </w:rPr>
-        <w:t xml:space="preserve"> </w:t>
-      </w:r>
-      <w:r>
-        <w:rPr>
-          <w:b/>
-          <w:bCs/>
-          <w:lang w:val="pt-BR"/>
-        </w:rPr>
-        <w:t>Implementação</w:t>
-      </w:r>
-      <w:r>
-        <w:rPr>
-          <w:lang w:val="pt-BR"/>
-        </w:rPr>
-        <w:t>, enumera as visões necessárias e, para cada visão, explica quais ti</w:t>
-      </w:r>
-      <w:r>
-        <w:rPr>
-          <w:lang w:val="pt-BR"/>
-        </w:rPr>
-        <w:t>pos de elementos de modelo ela contém.]</w:t>
+        <w:t>[Uma descrição da perspectiva de armazenamento de dados persistentes do sistema. Esta seção será opcional se os dados persistentes forem poucos ou inexistentes ou se a conversão entre o Modelo de Design e o Modelo de Dados for trivial.]</w:t>
       </w:r>
     </w:p>
     <w:p>
@@ -3394,14 +3731,14 @@
           <w:lang w:val="pt-BR"/>
         </w:rPr>
       </w:pPr>
-      <w:bookmarkStart w:id="13" w:name="_Toc18206182"/>
-      <w:r>
-        <w:rPr>
-          <w:lang w:val="pt-BR"/>
-        </w:rPr>
-        <w:t>Metas e Restrições da Arquitetura</w:t>
-      </w:r>
-      <w:bookmarkEnd w:id="13"/>
+      <w:bookmarkStart w:id="25" w:name="_Toc18206194"/>
+      <w:r>
+        <w:rPr>
+          <w:lang w:val="pt-BR"/>
+        </w:rPr>
+        <w:t>Tamanho e Desempenho</w:t>
+      </w:r>
+      <w:bookmarkEnd w:id="25"/>
       <w:r>
         <w:rPr>
           <w:lang w:val="pt-BR"/>
@@ -3420,19 +3757,7 @@
         <w:rPr>
           <w:lang w:val="pt-BR"/>
         </w:rPr>
-        <w:t>[Esta seção descreve os requisitos e objetivos do software que têm algum impacto sobre a arquitetura; por exemplo, segurança, garantia, privacidade, uso de um produto desenvolvido i</w:t>
-      </w:r>
-      <w:r>
-        <w:rPr>
-          <w:lang w:val="pt-BR"/>
-        </w:rPr>
-        <w:t>nternamente e pronto para ser usado, portabilidade, distribuição e reutilização. Ela também captura as restrições especiais que podem ser aplicáveis: estratégia de design e implementação, ferramentas de desenvolvimento, estrutura das equipes, cronograma, c</w:t>
-      </w:r>
-      <w:r>
-        <w:rPr>
-          <w:lang w:val="pt-BR"/>
-        </w:rPr>
-        <w:t>ódigo-fonte legado e assim por diante.]</w:t>
+        <w:t>[Uma descrição das principais características de dimensionamento do software que têm um impacto na arquitetura, bem como as restrições do desempenho desejado.]</w:t>
       </w:r>
     </w:p>
     <w:p>
@@ -3443,15 +3768,14 @@
           <w:lang w:val="pt-BR"/>
         </w:rPr>
       </w:pPr>
-      <w:bookmarkStart w:id="14" w:name="_Toc18206183"/>
-      <w:r>
-        <w:rPr>
-          <w:lang w:val="pt-BR"/>
-        </w:rPr>
-        <w:lastRenderedPageBreak/>
-        <w:t>Visão de Casos de Uso</w:t>
-      </w:r>
-      <w:bookmarkEnd w:id="14"/>
+      <w:bookmarkStart w:id="26" w:name="_Toc18206195"/>
+      <w:r>
+        <w:rPr>
+          <w:lang w:val="pt-BR"/>
+        </w:rPr>
+        <w:t>Qualidade</w:t>
+      </w:r>
+      <w:bookmarkEnd w:id="26"/>
       <w:r>
         <w:rPr>
           <w:lang w:val="pt-BR"/>
@@ -3462,591 +3786,6 @@
     <w:p>
       <w:pPr>
         <w:pStyle w:val="InfoBlue"/>
-        <w:spacing w:after="0" w:line="240" w:lineRule="auto"/>
-        <w:rPr>
-          <w:lang w:val="pt-BR"/>
-        </w:rPr>
-      </w:pPr>
-      <w:r>
-        <w:rPr>
-          <w:lang w:val="pt-BR"/>
-        </w:rPr>
-        <w:t>[Esta seção lista casos de uso ou cenários do modelo de casos de uso quando eles representam funcionalidade central e significativa do sistema final ou, quando têm uma grande cobertura arquitet</w:t>
-      </w:r>
-      <w:r>
-        <w:rPr>
-          <w:lang w:val="pt-BR"/>
-        </w:rPr>
-        <w:t>ural — eles experimentam muitos elementos arquiteturais ou quando enfatizam ou ilustram um ponto complexo e específico da arquitetura.]</w:t>
-      </w:r>
-    </w:p>
-    <w:p>
-      <w:pPr>
-        <w:pStyle w:val="Ttulo2"/>
-        <w:rPr>
-          <w:lang w:val="pt-BR"/>
-        </w:rPr>
-      </w:pPr>
-      <w:bookmarkStart w:id="15" w:name="_Toc18206184"/>
-      <w:r>
-        <w:rPr>
-          <w:lang w:val="pt-BR"/>
-        </w:rPr>
-        <w:t>Realizações de Casos de Uso</w:t>
-      </w:r>
-      <w:bookmarkEnd w:id="15"/>
-    </w:p>
-    <w:p>
-      <w:pPr>
-        <w:pStyle w:val="InfoBlue"/>
-        <w:rPr>
-          <w:lang w:val="pt-BR"/>
-        </w:rPr>
-      </w:pPr>
-      <w:r>
-        <w:rPr>
-          <w:lang w:val="pt-BR"/>
-        </w:rPr>
-        <w:t>[Esta seção ilustra o funcionamento do software, apresentando algumas realizações (ou cenári</w:t>
-      </w:r>
-      <w:r>
-        <w:rPr>
-          <w:lang w:val="pt-BR"/>
-        </w:rPr>
-        <w:t>os) de casos de uso selecionadas e explica como os diversos elementos do modelo de design contribuem para a respectiva funcionalidade.]</w:t>
-      </w:r>
-    </w:p>
-    <w:p>
-      <w:pPr>
-        <w:rPr>
-          <w:lang w:val="pt-BR"/>
-        </w:rPr>
-      </w:pPr>
-    </w:p>
-    <w:p>
-      <w:pPr>
-        <w:pStyle w:val="Ttulo1"/>
-        <w:ind w:left="360" w:hanging="360"/>
-        <w:rPr>
-          <w:lang w:val="pt-BR"/>
-        </w:rPr>
-      </w:pPr>
-      <w:bookmarkStart w:id="16" w:name="_Toc18206185"/>
-      <w:r>
-        <w:rPr>
-          <w:lang w:val="pt-BR"/>
-        </w:rPr>
-        <w:t>Visão Lógica</w:t>
-      </w:r>
-      <w:bookmarkEnd w:id="16"/>
-      <w:r>
-        <w:rPr>
-          <w:lang w:val="pt-BR"/>
-        </w:rPr>
-        <w:t xml:space="preserve"> </w:t>
-      </w:r>
-    </w:p>
-    <w:p>
-      <w:pPr>
-        <w:pStyle w:val="InfoBlue"/>
-        <w:rPr>
-          <w:lang w:val="pt-BR"/>
-        </w:rPr>
-      </w:pPr>
-      <w:r>
-        <w:rPr>
-          <w:lang w:val="pt-BR"/>
-        </w:rPr>
-        <w:t xml:space="preserve">[Esta seção descreve as partes significativas do ponto de vista da arquitetura do modelo de design, como </w:t>
-      </w:r>
-      <w:r>
-        <w:rPr>
-          <w:lang w:val="pt-BR"/>
-        </w:rPr>
-        <w:t>sua divisão em subsistemas e pacotes. Além disso, para cada pacote significativo, ela mostra sua divisão em classes e utilitários de classe. Apresente as classes significativas do ponto de vista da arquitetura e descreva suas responsabilidades, bem como al</w:t>
-      </w:r>
-      <w:r>
-        <w:rPr>
-          <w:lang w:val="pt-BR"/>
-        </w:rPr>
-        <w:t>guns relacionamentos, operações e atributos de grande importância.]</w:t>
-      </w:r>
-    </w:p>
-    <w:p>
-      <w:pPr>
-        <w:pStyle w:val="Ttulo2"/>
-        <w:rPr>
-          <w:lang w:val="pt-BR"/>
-        </w:rPr>
-      </w:pPr>
-      <w:bookmarkStart w:id="17" w:name="_Toc18206186"/>
-      <w:r>
-        <w:rPr>
-          <w:lang w:val="pt-BR"/>
-        </w:rPr>
-        <w:t>Visão Geral</w:t>
-      </w:r>
-      <w:bookmarkEnd w:id="17"/>
-    </w:p>
-    <w:p>
-      <w:pPr>
-        <w:pStyle w:val="InfoBlue"/>
-        <w:rPr>
-          <w:lang w:val="pt-BR"/>
-        </w:rPr>
-      </w:pPr>
-      <w:r>
-        <w:rPr>
-          <w:lang w:val="pt-BR"/>
-        </w:rPr>
-        <w:t>[</w:t>
-      </w:r>
-      <w:proofErr w:type="spellStart"/>
-      <w:r>
-        <w:rPr>
-          <w:lang w:val="pt-BR"/>
-        </w:rPr>
-        <w:t>Esta</w:t>
-      </w:r>
-      <w:proofErr w:type="spellEnd"/>
-      <w:r>
-        <w:rPr>
-          <w:lang w:val="pt-BR"/>
-        </w:rPr>
-        <w:t xml:space="preserve"> subseção descreve toda a decomposição do modelo de design em termos de camadas e de hierarquia de pacotes.]</w:t>
-      </w:r>
-    </w:p>
-    <w:p>
-      <w:pPr>
-        <w:pStyle w:val="Ttulo2"/>
-        <w:rPr>
-          <w:lang w:val="pt-BR"/>
-        </w:rPr>
-      </w:pPr>
-      <w:bookmarkStart w:id="18" w:name="_Toc18206187"/>
-      <w:r>
-        <w:rPr>
-          <w:lang w:val="pt-BR"/>
-        </w:rPr>
-        <w:t>Pacotes de Design Significativos do Ponto de Vista da Arquitet</w:t>
-      </w:r>
-      <w:r>
-        <w:rPr>
-          <w:lang w:val="pt-BR"/>
-        </w:rPr>
-        <w:t>ura</w:t>
-      </w:r>
-      <w:bookmarkEnd w:id="18"/>
-    </w:p>
-    <w:p>
-      <w:pPr>
-        <w:pStyle w:val="InfoBlue"/>
-        <w:rPr>
-          <w:lang w:val="pt-BR"/>
-        </w:rPr>
-      </w:pPr>
-      <w:r>
-        <w:rPr>
-          <w:lang w:val="pt-BR"/>
-        </w:rPr>
-        <w:t xml:space="preserve">[Para cada pacote significativo, inclua uma subseção com o respectivo nome, uma breve descrição e um diagrama com todos os pacotes e classes significativos nele contidos. </w:t>
-      </w:r>
-    </w:p>
-    <w:p>
-      <w:pPr>
-        <w:pStyle w:val="InfoBlue"/>
-        <w:rPr>
-          <w:lang w:val="pt-BR"/>
-        </w:rPr>
-      </w:pPr>
-      <w:r>
-        <w:rPr>
-          <w:lang w:val="pt-BR"/>
-        </w:rPr>
-        <w:t>Para cada classe significativa no pacote, inclua o respectivo nome, uma breve de</w:t>
-      </w:r>
-      <w:r>
-        <w:rPr>
-          <w:lang w:val="pt-BR"/>
-        </w:rPr>
-        <w:t>scrição e, opcionalmente, uma descrição de algumas das suas principais responsabilidades, operações e atributos.]</w:t>
-      </w:r>
-    </w:p>
-    <w:p>
-      <w:pPr>
-        <w:pStyle w:val="Ttulo1"/>
-        <w:ind w:left="360" w:hanging="360"/>
-        <w:rPr>
-          <w:lang w:val="pt-BR"/>
-        </w:rPr>
-      </w:pPr>
-      <w:bookmarkStart w:id="19" w:name="_Toc18206188"/>
-      <w:r>
-        <w:rPr>
-          <w:lang w:val="pt-BR"/>
-        </w:rPr>
-        <w:t>Visão de Processos</w:t>
-      </w:r>
-      <w:bookmarkEnd w:id="19"/>
-      <w:r>
-        <w:rPr>
-          <w:lang w:val="pt-BR"/>
-        </w:rPr>
-        <w:t xml:space="preserve"> </w:t>
-      </w:r>
-    </w:p>
-    <w:p>
-      <w:pPr>
-        <w:pStyle w:val="InfoBlue"/>
-        <w:rPr>
-          <w:lang w:val="pt-BR"/>
-        </w:rPr>
-      </w:pPr>
-      <w:r>
-        <w:rPr>
-          <w:lang w:val="pt-BR"/>
-        </w:rPr>
-        <w:t>[Esta seção descreve a decomposição do sistema em processos leves (threads simples de controle) e processos pesados (agrup</w:t>
-      </w:r>
-      <w:r>
-        <w:rPr>
-          <w:lang w:val="pt-BR"/>
-        </w:rPr>
-        <w:t>amentos de processos leves). Organize a seção em grupos de processos que se comunicam ou interagem. Descreva os modos principais de comunicação entre processos, como transmissão de mensagens e interrupções.]</w:t>
-      </w:r>
-    </w:p>
-    <w:p>
-      <w:pPr>
-        <w:pStyle w:val="Ttulo1"/>
-        <w:ind w:left="360" w:hanging="360"/>
-        <w:rPr>
-          <w:lang w:val="pt-BR"/>
-        </w:rPr>
-      </w:pPr>
-      <w:bookmarkStart w:id="20" w:name="_Toc18206189"/>
-      <w:r>
-        <w:rPr>
-          <w:lang w:val="pt-BR"/>
-        </w:rPr>
-        <w:t>Visão de Implantação</w:t>
-      </w:r>
-      <w:bookmarkEnd w:id="20"/>
-      <w:r>
-        <w:rPr>
-          <w:lang w:val="pt-BR"/>
-        </w:rPr>
-        <w:t xml:space="preserve"> </w:t>
-      </w:r>
-    </w:p>
-    <w:p>
-      <w:pPr>
-        <w:pStyle w:val="InfoBlue"/>
-        <w:rPr>
-          <w:lang w:val="pt-BR"/>
-        </w:rPr>
-      </w:pPr>
-      <w:r>
-        <w:rPr>
-          <w:lang w:val="pt-BR"/>
-        </w:rPr>
-        <w:t>[Esta seção descreve uma o</w:t>
-      </w:r>
-      <w:r>
-        <w:rPr>
-          <w:lang w:val="pt-BR"/>
-        </w:rPr>
-        <w:t>u mais configurações da rede física (hardware) na qual o software é implantado e executado. Ela é uma visão do Modelo de Implantação. No mínimo, para cada configuração, ela deve indicar os nós físicos (computadores, CPUs) que executam o software e suas int</w:t>
-      </w:r>
-      <w:r>
-        <w:rPr>
-          <w:lang w:val="pt-BR"/>
-        </w:rPr>
-        <w:t xml:space="preserve">erconexões (barramento, LAN, ponto a </w:t>
-      </w:r>
-      <w:proofErr w:type="gramStart"/>
-      <w:r>
-        <w:rPr>
-          <w:lang w:val="pt-BR"/>
-        </w:rPr>
-        <w:t>ponto, etc.</w:t>
-      </w:r>
-      <w:proofErr w:type="gramEnd"/>
-      <w:r>
-        <w:rPr>
-          <w:lang w:val="pt-BR"/>
-        </w:rPr>
-        <w:t xml:space="preserve">) É incluído também um mapeamento dos processos da </w:t>
-      </w:r>
-      <w:r>
-        <w:rPr>
-          <w:b/>
-          <w:bCs/>
-          <w:lang w:val="pt-BR"/>
-        </w:rPr>
-        <w:t>Visão de Processos</w:t>
-      </w:r>
-      <w:r>
-        <w:rPr>
-          <w:lang w:val="pt-BR"/>
-        </w:rPr>
-        <w:t xml:space="preserve"> nos nós físicos.]</w:t>
-      </w:r>
-    </w:p>
-    <w:p>
-      <w:pPr>
-        <w:pStyle w:val="Ttulo1"/>
-        <w:ind w:left="360" w:hanging="360"/>
-        <w:rPr>
-          <w:lang w:val="pt-BR"/>
-        </w:rPr>
-      </w:pPr>
-      <w:bookmarkStart w:id="21" w:name="_Toc18206190"/>
-      <w:r>
-        <w:rPr>
-          <w:lang w:val="pt-BR"/>
-        </w:rPr>
-        <w:t>Visão da Implementação</w:t>
-      </w:r>
-      <w:bookmarkEnd w:id="21"/>
-      <w:r>
-        <w:rPr>
-          <w:lang w:val="pt-BR"/>
-        </w:rPr>
-        <w:t xml:space="preserve"> </w:t>
-      </w:r>
-    </w:p>
-    <w:p>
-      <w:pPr>
-        <w:pStyle w:val="InfoBlue"/>
-        <w:rPr>
-          <w:lang w:val="pt-BR"/>
-        </w:rPr>
-      </w:pPr>
-      <w:r>
-        <w:rPr>
-          <w:lang w:val="pt-BR"/>
-        </w:rPr>
-        <w:t>[Esta seção descreve a estrutura geral do modelo de implementação, a divisão do software em cama</w:t>
-      </w:r>
-      <w:r>
-        <w:rPr>
-          <w:lang w:val="pt-BR"/>
-        </w:rPr>
-        <w:t>das e os subsistemas no modelo de implementação e todos os componentes significativos do ponto de vista da arquitetura.]</w:t>
-      </w:r>
-    </w:p>
-    <w:p>
-      <w:pPr>
-        <w:pStyle w:val="Ttulo2"/>
-        <w:rPr>
-          <w:lang w:val="pt-BR"/>
-        </w:rPr>
-      </w:pPr>
-      <w:bookmarkStart w:id="22" w:name="_Toc18206191"/>
-      <w:r>
-        <w:rPr>
-          <w:lang w:val="pt-BR"/>
-        </w:rPr>
-        <w:t>Visão Geral</w:t>
-      </w:r>
-      <w:bookmarkEnd w:id="22"/>
-    </w:p>
-    <w:p>
-      <w:pPr>
-        <w:pStyle w:val="InfoBlue"/>
-        <w:rPr>
-          <w:lang w:val="pt-BR"/>
-        </w:rPr>
-      </w:pPr>
-      <w:r>
-        <w:rPr>
-          <w:lang w:val="pt-BR"/>
-        </w:rPr>
-        <w:t>[</w:t>
-      </w:r>
-      <w:proofErr w:type="spellStart"/>
-      <w:r>
-        <w:rPr>
-          <w:lang w:val="pt-BR"/>
-        </w:rPr>
-        <w:t>Esta</w:t>
-      </w:r>
-      <w:proofErr w:type="spellEnd"/>
-      <w:r>
-        <w:rPr>
-          <w:lang w:val="pt-BR"/>
-        </w:rPr>
-        <w:t xml:space="preserve"> subseção nomeia e define as diversas camadas e o seu conteúdo, as regras que determinam a </w:t>
-      </w:r>
-      <w:r>
-        <w:rPr>
-          <w:lang w:val="pt-BR"/>
-        </w:rPr>
-        <w:lastRenderedPageBreak/>
-        <w:t>inclusão em uma camada espe</w:t>
-      </w:r>
-      <w:r>
-        <w:rPr>
-          <w:lang w:val="pt-BR"/>
-        </w:rPr>
-        <w:t>cífica e as fronteiras entre as camadas. Inclua um diagrama de componentes que mostre os relacionamentos entre as camadas</w:t>
-      </w:r>
-      <w:proofErr w:type="gramStart"/>
-      <w:r>
-        <w:rPr>
-          <w:lang w:val="pt-BR"/>
-        </w:rPr>
-        <w:t>. ]</w:t>
-      </w:r>
-      <w:proofErr w:type="gramEnd"/>
-    </w:p>
-    <w:p>
-      <w:pPr>
-        <w:pStyle w:val="Ttulo2"/>
-        <w:rPr>
-          <w:lang w:val="pt-BR"/>
-        </w:rPr>
-      </w:pPr>
-      <w:bookmarkStart w:id="23" w:name="_Toc18206192"/>
-      <w:r>
-        <w:rPr>
-          <w:lang w:val="pt-BR"/>
-        </w:rPr>
-        <w:t>Camadas</w:t>
-      </w:r>
-      <w:bookmarkEnd w:id="23"/>
-    </w:p>
-    <w:p>
-      <w:pPr>
-        <w:pStyle w:val="InfoBlue"/>
-        <w:rPr>
-          <w:lang w:val="pt-BR"/>
-        </w:rPr>
-      </w:pPr>
-      <w:r>
-        <w:rPr>
-          <w:lang w:val="pt-BR"/>
-        </w:rPr>
-        <w:t>[Para cada camada, inclua uma subseção com o respectivo nome, uma lista dos subsistemas localizados na camada e um diagrama</w:t>
-      </w:r>
-      <w:r>
-        <w:rPr>
-          <w:lang w:val="pt-BR"/>
-        </w:rPr>
-        <w:t xml:space="preserve"> de componentes.]</w:t>
-      </w:r>
-    </w:p>
-    <w:p>
-      <w:pPr>
-        <w:rPr>
-          <w:lang w:val="pt-BR"/>
-        </w:rPr>
-      </w:pPr>
-    </w:p>
-    <w:p>
-      <w:pPr>
-        <w:pStyle w:val="Ttulo1"/>
-        <w:ind w:left="360" w:hanging="360"/>
-        <w:rPr>
-          <w:sz w:val="20"/>
-          <w:szCs w:val="20"/>
-          <w:lang w:val="pt-BR"/>
-        </w:rPr>
-      </w:pPr>
-      <w:bookmarkStart w:id="24" w:name="_Toc18206193"/>
-      <w:r>
-        <w:rPr>
-          <w:sz w:val="20"/>
-          <w:szCs w:val="20"/>
-          <w:lang w:val="pt-BR"/>
-        </w:rPr>
-        <w:t>Visão de Dados (opcional)</w:t>
-      </w:r>
-      <w:bookmarkEnd w:id="24"/>
-    </w:p>
-    <w:p>
-      <w:pPr>
-        <w:pStyle w:val="InfoBlue"/>
-        <w:rPr>
-          <w:lang w:val="pt-BR"/>
-        </w:rPr>
-      </w:pPr>
-      <w:r>
-        <w:rPr>
-          <w:lang w:val="pt-BR"/>
-        </w:rPr>
-        <w:t>[Uma descrição da perspectiva de armazenamento de dados persistentes do sistema. Esta seção será opcional se os dados persistentes forem poucos ou inexistentes ou se a conversão entre o Modelo de Design e o Mode</w:t>
-      </w:r>
-      <w:r>
-        <w:rPr>
-          <w:lang w:val="pt-BR"/>
-        </w:rPr>
-        <w:t>lo de Dados for trivial.]</w:t>
-      </w:r>
-    </w:p>
-    <w:p>
-      <w:pPr>
-        <w:pStyle w:val="Ttulo1"/>
-        <w:ind w:left="360" w:hanging="360"/>
-        <w:rPr>
-          <w:lang w:val="pt-BR"/>
-        </w:rPr>
-      </w:pPr>
-      <w:bookmarkStart w:id="25" w:name="_Toc18206194"/>
-      <w:r>
-        <w:rPr>
-          <w:lang w:val="pt-BR"/>
-        </w:rPr>
-        <w:t>Tamanho e Desempenho</w:t>
-      </w:r>
-      <w:bookmarkEnd w:id="25"/>
-      <w:r>
-        <w:rPr>
-          <w:lang w:val="pt-BR"/>
-        </w:rPr>
-        <w:t xml:space="preserve"> </w:t>
-      </w:r>
-    </w:p>
-    <w:p>
-      <w:pPr>
-        <w:pStyle w:val="InfoBlue"/>
-        <w:rPr>
-          <w:lang w:val="pt-BR"/>
-        </w:rPr>
-      </w:pPr>
-      <w:r>
-        <w:rPr>
-          <w:lang w:val="pt-BR"/>
-        </w:rPr>
-        <w:t>[Uma descrição das principais características de dimensionamento do software que têm um impacto na arquitetura, bem como as restrições do desempenho desejado.]</w:t>
-      </w:r>
-    </w:p>
-    <w:p>
-      <w:pPr>
-        <w:pStyle w:val="Ttulo1"/>
-        <w:ind w:left="360" w:hanging="360"/>
-        <w:rPr>
-          <w:lang w:val="pt-BR"/>
-        </w:rPr>
-      </w:pPr>
-      <w:bookmarkStart w:id="26" w:name="_Toc18206195"/>
-      <w:r>
-        <w:rPr>
-          <w:lang w:val="pt-BR"/>
-        </w:rPr>
-        <w:t>Qualidade</w:t>
-      </w:r>
-      <w:bookmarkEnd w:id="26"/>
-      <w:r>
-        <w:rPr>
-          <w:lang w:val="pt-BR"/>
-        </w:rPr>
-        <w:t xml:space="preserve"> </w:t>
-      </w:r>
-    </w:p>
-    <w:p>
-      <w:pPr>
-        <w:pStyle w:val="InfoBlue"/>
         <w:rPr>
           <w:lang w:val="fr-FR"/>
         </w:rPr>
@@ -4055,19 +3794,7 @@
         <w:rPr>
           <w:lang w:val="pt-BR"/>
         </w:rPr>
-        <w:t xml:space="preserve">[Uma descrição de como a arquitetura </w:t>
-      </w:r>
-      <w:r>
-        <w:rPr>
-          <w:lang w:val="pt-BR"/>
-        </w:rPr>
-        <w:t>do software contribui para todos os recursos (exceto a funcionalidade) do sistema: extensibilidade, confiabilidade, portabilidade e assim por diante. Se essas características possuírem significado especial, como implicações de segurança, garantia ou privac</w:t>
-      </w:r>
-      <w:r>
-        <w:rPr>
-          <w:lang w:val="pt-BR"/>
-        </w:rPr>
-        <w:t>idade, elas deverão ser delineadas claramente.]</w:t>
+        <w:t>[Uma descrição de como a arquitetura do software contribui para todos os recursos (exceto a funcionalidade) do sistema: extensibilidade, confiabilidade, portabilidade e assim por diante. Se essas características possuírem significado especial, como implicações de segurança, garantia ou privacidade, elas deverão ser delineadas claramente.]</w:t>
       </w:r>
     </w:p>
     <w:sectPr>
@@ -4082,7 +3809,7 @@
 </file>
 
 <file path=word/endnotes.xml><?xml version="1.0" encoding="utf-8"?>
-<w:endnotes xmlns:wpc="http://schemas.microsoft.com/office/word/2010/wordprocessingCanvas" xmlns:cx="http://schemas.microsoft.com/office/drawing/2014/chartex" xmlns:cx1="http://schemas.microsoft.com/office/drawing/2015/9/8/chartex" xmlns:cx2="http://schemas.microsoft.com/office/drawing/2015/10/21/chartex" xmlns:cx3="http://schemas.microsoft.com/office/drawing/2016/5/9/chartex" xmlns:cx4="http://schemas.microsoft.com/office/drawing/2016/5/10/chartex" xmlns:cx5="http://schemas.microsoft.com/office/drawing/2016/5/11/chartex" xmlns:cx6="http://schemas.microsoft.com/office/drawing/2016/5/12/chartex" xmlns:cx7="http://schemas.microsoft.com/office/drawing/2016/5/13/chartex" xmlns:cx8="http://schemas.microsoft.com/office/drawing/2016/5/14/chartex" xmlns:mc="http://schemas.openxmlformats.org/markup-compatibility/2006" xmlns:aink="http://schemas.microsoft.com/office/drawing/2016/ink" xmlns:am3d="http://schemas.microsoft.com/office/drawing/2017/model3d" xmlns:o="urn:schemas-microsoft-com:office:office" xmlns:r="http://schemas.openxmlformats.org/officeDocument/2006/relationships" xmlns:m="http://schemas.openxmlformats.org/officeDocument/2006/math" xmlns:v="urn:schemas-microsoft-com:vml" xmlns:wp14="http://schemas.microsoft.com/office/word/2010/wordprocessingDrawing" xmlns:wp="http://schemas.openxmlformats.org/drawingml/2006/wordprocessingDrawing" xmlns:w10="urn:schemas-microsoft-com:office:word" xmlns:w="http://schemas.openxmlformats.org/wordprocessingml/2006/main" xmlns:w14="http://schemas.microsoft.com/office/word/2010/wordml" xmlns:w15="http://schemas.microsoft.com/office/word/2012/wordml" xmlns:w16cex="http://schemas.microsoft.com/office/word/2018/wordml/cex" xmlns:w16cid="http://schemas.microsoft.com/office/word/2016/wordml/cid" xmlns:w16="http://schemas.microsoft.com/office/word/2018/wordml" xmlns:w16se="http://schemas.microsoft.com/office/word/2015/wordml/symex" xmlns:wpg="http://schemas.microsoft.com/office/word/2010/wordprocessingGroup" xmlns:wpi="http://schemas.microsoft.com/office/word/2010/wordprocessingInk" xmlns:wne="http://schemas.microsoft.com/office/word/2006/wordml" xmlns:wps="http://schemas.microsoft.com/office/word/2010/wordprocessingShape" mc:Ignorable="w14 w15 w16se w16cid w16 w16cex wp14">
+<w:endnotes xmlns:wpc="http://schemas.microsoft.com/office/word/2010/wordprocessingCanvas" xmlns:cx="http://schemas.microsoft.com/office/drawing/2014/chartex" xmlns:cx1="http://schemas.microsoft.com/office/drawing/2015/9/8/chartex" xmlns:cx2="http://schemas.microsoft.com/office/drawing/2015/10/21/chartex" xmlns:cx3="http://schemas.microsoft.com/office/drawing/2016/5/9/chartex" xmlns:cx4="http://schemas.microsoft.com/office/drawing/2016/5/10/chartex" xmlns:cx5="http://schemas.microsoft.com/office/drawing/2016/5/11/chartex" xmlns:cx6="http://schemas.microsoft.com/office/drawing/2016/5/12/chartex" xmlns:cx7="http://schemas.microsoft.com/office/drawing/2016/5/13/chartex" xmlns:cx8="http://schemas.microsoft.com/office/drawing/2016/5/14/chartex" xmlns:mc="http://schemas.openxmlformats.org/markup-compatibility/2006" xmlns:aink="http://schemas.microsoft.com/office/drawing/2016/ink" xmlns:am3d="http://schemas.microsoft.com/office/drawing/2017/model3d" xmlns:o="urn:schemas-microsoft-com:office:office" xmlns:r="http://schemas.openxmlformats.org/officeDocument/2006/relationships" xmlns:m="http://schemas.openxmlformats.org/officeDocument/2006/math" xmlns:v="urn:schemas-microsoft-com:vml" xmlns:wp14="http://schemas.microsoft.com/office/word/2010/wordprocessingDrawing" xmlns:wp="http://schemas.openxmlformats.org/drawingml/2006/wordprocessingDrawing" xmlns:w10="urn:schemas-microsoft-com:office:word" xmlns:w="http://schemas.openxmlformats.org/wordprocessingml/2006/main" xmlns:w14="http://schemas.microsoft.com/office/word/2010/wordml" xmlns:w15="http://schemas.microsoft.com/office/word/2012/wordml" xmlns:w16cex="http://schemas.microsoft.com/office/word/2018/wordml/cex" xmlns:w16cid="http://schemas.microsoft.com/office/word/2016/wordml/cid" xmlns:w16="http://schemas.microsoft.com/office/word/2018/wordml" xmlns:w16sdtdh="http://schemas.microsoft.com/office/word/2020/wordml/sdtdatahash" xmlns:w16se="http://schemas.microsoft.com/office/word/2015/wordml/symex" xmlns:wpg="http://schemas.microsoft.com/office/word/2010/wordprocessingGroup" xmlns:wpi="http://schemas.microsoft.com/office/word/2010/wordprocessingInk" xmlns:wne="http://schemas.microsoft.com/office/word/2006/wordml" xmlns:wps="http://schemas.microsoft.com/office/word/2010/wordprocessingShape" mc:Ignorable="w14 w15 w16se w16cid w16 w16cex w16sdtdh wp14">
   <w:endnote w:type="separator" w:id="-1">
     <w:p>
       <w:pPr>
@@ -4107,7 +3834,7 @@
 </file>
 
 <file path=word/footer1.xml><?xml version="1.0" encoding="utf-8"?>
-<w:ftr xmlns:wpc="http://schemas.microsoft.com/office/word/2010/wordprocessingCanvas" xmlns:cx="http://schemas.microsoft.com/office/drawing/2014/chartex" xmlns:cx1="http://schemas.microsoft.com/office/drawing/2015/9/8/chartex" xmlns:cx2="http://schemas.microsoft.com/office/drawing/2015/10/21/chartex" xmlns:cx3="http://schemas.microsoft.com/office/drawing/2016/5/9/chartex" xmlns:cx4="http://schemas.microsoft.com/office/drawing/2016/5/10/chartex" xmlns:cx5="http://schemas.microsoft.com/office/drawing/2016/5/11/chartex" xmlns:cx6="http://schemas.microsoft.com/office/drawing/2016/5/12/chartex" xmlns:cx7="http://schemas.microsoft.com/office/drawing/2016/5/13/chartex" xmlns:cx8="http://schemas.microsoft.com/office/drawing/2016/5/14/chartex" xmlns:mc="http://schemas.openxmlformats.org/markup-compatibility/2006" xmlns:aink="http://schemas.microsoft.com/office/drawing/2016/ink" xmlns:am3d="http://schemas.microsoft.com/office/drawing/2017/model3d" xmlns:o="urn:schemas-microsoft-com:office:office" xmlns:r="http://schemas.openxmlformats.org/officeDocument/2006/relationships" xmlns:m="http://schemas.openxmlformats.org/officeDocument/2006/math" xmlns:v="urn:schemas-microsoft-com:vml" xmlns:wp14="http://schemas.microsoft.com/office/word/2010/wordprocessingDrawing" xmlns:wp="http://schemas.openxmlformats.org/drawingml/2006/wordprocessingDrawing" xmlns:w10="urn:schemas-microsoft-com:office:word" xmlns:w="http://schemas.openxmlformats.org/wordprocessingml/2006/main" xmlns:w14="http://schemas.microsoft.com/office/word/2010/wordml" xmlns:w15="http://schemas.microsoft.com/office/word/2012/wordml" xmlns:w16cex="http://schemas.microsoft.com/office/word/2018/wordml/cex" xmlns:w16cid="http://schemas.microsoft.com/office/word/2016/wordml/cid" xmlns:w16="http://schemas.microsoft.com/office/word/2018/wordml" xmlns:w16se="http://schemas.microsoft.com/office/word/2015/wordml/symex" xmlns:wpg="http://schemas.microsoft.com/office/word/2010/wordprocessingGroup" xmlns:wpi="http://schemas.microsoft.com/office/word/2010/wordprocessingInk" xmlns:wne="http://schemas.microsoft.com/office/word/2006/wordml" xmlns:wps="http://schemas.microsoft.com/office/word/2010/wordprocessingShape" mc:Ignorable="w14 w15 w16se w16cid w16 w16cex wp14">
+<w:ftr xmlns:wpc="http://schemas.microsoft.com/office/word/2010/wordprocessingCanvas" xmlns:cx="http://schemas.microsoft.com/office/drawing/2014/chartex" xmlns:cx1="http://schemas.microsoft.com/office/drawing/2015/9/8/chartex" xmlns:cx2="http://schemas.microsoft.com/office/drawing/2015/10/21/chartex" xmlns:cx3="http://schemas.microsoft.com/office/drawing/2016/5/9/chartex" xmlns:cx4="http://schemas.microsoft.com/office/drawing/2016/5/10/chartex" xmlns:cx5="http://schemas.microsoft.com/office/drawing/2016/5/11/chartex" xmlns:cx6="http://schemas.microsoft.com/office/drawing/2016/5/12/chartex" xmlns:cx7="http://schemas.microsoft.com/office/drawing/2016/5/13/chartex" xmlns:cx8="http://schemas.microsoft.com/office/drawing/2016/5/14/chartex" xmlns:mc="http://schemas.openxmlformats.org/markup-compatibility/2006" xmlns:aink="http://schemas.microsoft.com/office/drawing/2016/ink" xmlns:am3d="http://schemas.microsoft.com/office/drawing/2017/model3d" xmlns:o="urn:schemas-microsoft-com:office:office" xmlns:r="http://schemas.openxmlformats.org/officeDocument/2006/relationships" xmlns:m="http://schemas.openxmlformats.org/officeDocument/2006/math" xmlns:v="urn:schemas-microsoft-com:vml" xmlns:wp14="http://schemas.microsoft.com/office/word/2010/wordprocessingDrawing" xmlns:wp="http://schemas.openxmlformats.org/drawingml/2006/wordprocessingDrawing" xmlns:w10="urn:schemas-microsoft-com:office:word" xmlns:w="http://schemas.openxmlformats.org/wordprocessingml/2006/main" xmlns:w14="http://schemas.microsoft.com/office/word/2010/wordml" xmlns:w15="http://schemas.microsoft.com/office/word/2012/wordml" xmlns:w16cex="http://schemas.microsoft.com/office/word/2018/wordml/cex" xmlns:w16cid="http://schemas.microsoft.com/office/word/2016/wordml/cid" xmlns:w16="http://schemas.microsoft.com/office/word/2018/wordml" xmlns:w16sdtdh="http://schemas.microsoft.com/office/word/2020/wordml/sdtdatahash" xmlns:w16se="http://schemas.microsoft.com/office/word/2015/wordml/symex" xmlns:wpg="http://schemas.microsoft.com/office/word/2010/wordprocessingGroup" xmlns:wpi="http://schemas.microsoft.com/office/word/2010/wordprocessingInk" xmlns:wne="http://schemas.microsoft.com/office/word/2006/wordml" xmlns:wps="http://schemas.microsoft.com/office/word/2010/wordprocessingShape" mc:Ignorable="w14 w15 w16se w16cid w16 w16cex w16sdtdh wp14">
   <w:tbl>
     <w:tblPr>
       <w:tblW w:w="0" w:type="auto"/>
@@ -4128,12 +3855,6 @@
       <w:gridCol w:w="3162"/>
     </w:tblGrid>
     <w:tr>
-      <w:tblPrEx>
-        <w:tblCellMar>
-          <w:top w:w="0" w:type="dxa"/>
-          <w:bottom w:w="0" w:type="dxa"/>
-        </w:tblCellMar>
-      </w:tblPrEx>
       <w:tc>
         <w:tcPr>
           <w:tcW w:w="3162" w:type="dxa"/>
@@ -4348,7 +4069,7 @@
 </file>
 
 <file path=word/footnotes.xml><?xml version="1.0" encoding="utf-8"?>
-<w:footnotes xmlns:wpc="http://schemas.microsoft.com/office/word/2010/wordprocessingCanvas" xmlns:cx="http://schemas.microsoft.com/office/drawing/2014/chartex" xmlns:cx1="http://schemas.microsoft.com/office/drawing/2015/9/8/chartex" xmlns:cx2="http://schemas.microsoft.com/office/drawing/2015/10/21/chartex" xmlns:cx3="http://schemas.microsoft.com/office/drawing/2016/5/9/chartex" xmlns:cx4="http://schemas.microsoft.com/office/drawing/2016/5/10/chartex" xmlns:cx5="http://schemas.microsoft.com/office/drawing/2016/5/11/chartex" xmlns:cx6="http://schemas.microsoft.com/office/drawing/2016/5/12/chartex" xmlns:cx7="http://schemas.microsoft.com/office/drawing/2016/5/13/chartex" xmlns:cx8="http://schemas.microsoft.com/office/drawing/2016/5/14/chartex" xmlns:mc="http://schemas.openxmlformats.org/markup-compatibility/2006" xmlns:aink="http://schemas.microsoft.com/office/drawing/2016/ink" xmlns:am3d="http://schemas.microsoft.com/office/drawing/2017/model3d" xmlns:o="urn:schemas-microsoft-com:office:office" xmlns:r="http://schemas.openxmlformats.org/officeDocument/2006/relationships" xmlns:m="http://schemas.openxmlformats.org/officeDocument/2006/math" xmlns:v="urn:schemas-microsoft-com:vml" xmlns:wp14="http://schemas.microsoft.com/office/word/2010/wordprocessingDrawing" xmlns:wp="http://schemas.openxmlformats.org/drawingml/2006/wordprocessingDrawing" xmlns:w10="urn:schemas-microsoft-com:office:word" xmlns:w="http://schemas.openxmlformats.org/wordprocessingml/2006/main" xmlns:w14="http://schemas.microsoft.com/office/word/2010/wordml" xmlns:w15="http://schemas.microsoft.com/office/word/2012/wordml" xmlns:w16cex="http://schemas.microsoft.com/office/word/2018/wordml/cex" xmlns:w16cid="http://schemas.microsoft.com/office/word/2016/wordml/cid" xmlns:w16="http://schemas.microsoft.com/office/word/2018/wordml" xmlns:w16se="http://schemas.microsoft.com/office/word/2015/wordml/symex" xmlns:wpg="http://schemas.microsoft.com/office/word/2010/wordprocessingGroup" xmlns:wpi="http://schemas.microsoft.com/office/word/2010/wordprocessingInk" xmlns:wne="http://schemas.microsoft.com/office/word/2006/wordml" xmlns:wps="http://schemas.microsoft.com/office/word/2010/wordprocessingShape" mc:Ignorable="w14 w15 w16se w16cid w16 w16cex wp14">
+<w:footnotes xmlns:wpc="http://schemas.microsoft.com/office/word/2010/wordprocessingCanvas" xmlns:cx="http://schemas.microsoft.com/office/drawing/2014/chartex" xmlns:cx1="http://schemas.microsoft.com/office/drawing/2015/9/8/chartex" xmlns:cx2="http://schemas.microsoft.com/office/drawing/2015/10/21/chartex" xmlns:cx3="http://schemas.microsoft.com/office/drawing/2016/5/9/chartex" xmlns:cx4="http://schemas.microsoft.com/office/drawing/2016/5/10/chartex" xmlns:cx5="http://schemas.microsoft.com/office/drawing/2016/5/11/chartex" xmlns:cx6="http://schemas.microsoft.com/office/drawing/2016/5/12/chartex" xmlns:cx7="http://schemas.microsoft.com/office/drawing/2016/5/13/chartex" xmlns:cx8="http://schemas.microsoft.com/office/drawing/2016/5/14/chartex" xmlns:mc="http://schemas.openxmlformats.org/markup-compatibility/2006" xmlns:aink="http://schemas.microsoft.com/office/drawing/2016/ink" xmlns:am3d="http://schemas.microsoft.com/office/drawing/2017/model3d" xmlns:o="urn:schemas-microsoft-com:office:office" xmlns:r="http://schemas.openxmlformats.org/officeDocument/2006/relationships" xmlns:m="http://schemas.openxmlformats.org/officeDocument/2006/math" xmlns:v="urn:schemas-microsoft-com:vml" xmlns:wp14="http://schemas.microsoft.com/office/word/2010/wordprocessingDrawing" xmlns:wp="http://schemas.openxmlformats.org/drawingml/2006/wordprocessingDrawing" xmlns:w10="urn:schemas-microsoft-com:office:word" xmlns:w="http://schemas.openxmlformats.org/wordprocessingml/2006/main" xmlns:w14="http://schemas.microsoft.com/office/word/2010/wordml" xmlns:w15="http://schemas.microsoft.com/office/word/2012/wordml" xmlns:w16cex="http://schemas.microsoft.com/office/word/2018/wordml/cex" xmlns:w16cid="http://schemas.microsoft.com/office/word/2016/wordml/cid" xmlns:w16="http://schemas.microsoft.com/office/word/2018/wordml" xmlns:w16sdtdh="http://schemas.microsoft.com/office/word/2020/wordml/sdtdatahash" xmlns:w16se="http://schemas.microsoft.com/office/word/2015/wordml/symex" xmlns:wpg="http://schemas.microsoft.com/office/word/2010/wordprocessingGroup" xmlns:wpi="http://schemas.microsoft.com/office/word/2010/wordprocessingInk" xmlns:wne="http://schemas.microsoft.com/office/word/2006/wordml" xmlns:wps="http://schemas.microsoft.com/office/word/2010/wordprocessingShape" mc:Ignorable="w14 w15 w16se w16cid w16 w16cex w16sdtdh wp14">
   <w:footnote w:type="separator" w:id="-1">
     <w:p>
       <w:pPr>
@@ -4373,7 +4094,7 @@
 </file>
 
 <file path=word/header1.xml><?xml version="1.0" encoding="utf-8"?>
-<w:hdr xmlns:wpc="http://schemas.microsoft.com/office/word/2010/wordprocessingCanvas" xmlns:cx="http://schemas.microsoft.com/office/drawing/2014/chartex" xmlns:cx1="http://schemas.microsoft.com/office/drawing/2015/9/8/chartex" xmlns:cx2="http://schemas.microsoft.com/office/drawing/2015/10/21/chartex" xmlns:cx3="http://schemas.microsoft.com/office/drawing/2016/5/9/chartex" xmlns:cx4="http://schemas.microsoft.com/office/drawing/2016/5/10/chartex" xmlns:cx5="http://schemas.microsoft.com/office/drawing/2016/5/11/chartex" xmlns:cx6="http://schemas.microsoft.com/office/drawing/2016/5/12/chartex" xmlns:cx7="http://schemas.microsoft.com/office/drawing/2016/5/13/chartex" xmlns:cx8="http://schemas.microsoft.com/office/drawing/2016/5/14/chartex" xmlns:mc="http://schemas.openxmlformats.org/markup-compatibility/2006" xmlns:aink="http://schemas.microsoft.com/office/drawing/2016/ink" xmlns:am3d="http://schemas.microsoft.com/office/drawing/2017/model3d" xmlns:o="urn:schemas-microsoft-com:office:office" xmlns:r="http://schemas.openxmlformats.org/officeDocument/2006/relationships" xmlns:m="http://schemas.openxmlformats.org/officeDocument/2006/math" xmlns:v="urn:schemas-microsoft-com:vml" xmlns:wp14="http://schemas.microsoft.com/office/word/2010/wordprocessingDrawing" xmlns:wp="http://schemas.openxmlformats.org/drawingml/2006/wordprocessingDrawing" xmlns:w10="urn:schemas-microsoft-com:office:word" xmlns:w="http://schemas.openxmlformats.org/wordprocessingml/2006/main" xmlns:w14="http://schemas.microsoft.com/office/word/2010/wordml" xmlns:w15="http://schemas.microsoft.com/office/word/2012/wordml" xmlns:w16cex="http://schemas.microsoft.com/office/word/2018/wordml/cex" xmlns:w16cid="http://schemas.microsoft.com/office/word/2016/wordml/cid" xmlns:w16="http://schemas.microsoft.com/office/word/2018/wordml" xmlns:w16se="http://schemas.microsoft.com/office/word/2015/wordml/symex" xmlns:wpg="http://schemas.microsoft.com/office/word/2010/wordprocessingGroup" xmlns:wpi="http://schemas.microsoft.com/office/word/2010/wordprocessingInk" xmlns:wne="http://schemas.microsoft.com/office/word/2006/wordml" xmlns:wps="http://schemas.microsoft.com/office/word/2010/wordprocessingShape" mc:Ignorable="w14 w15 w16se w16cid w16 w16cex wp14">
+<w:hdr xmlns:wpc="http://schemas.microsoft.com/office/word/2010/wordprocessingCanvas" xmlns:cx="http://schemas.microsoft.com/office/drawing/2014/chartex" xmlns:cx1="http://schemas.microsoft.com/office/drawing/2015/9/8/chartex" xmlns:cx2="http://schemas.microsoft.com/office/drawing/2015/10/21/chartex" xmlns:cx3="http://schemas.microsoft.com/office/drawing/2016/5/9/chartex" xmlns:cx4="http://schemas.microsoft.com/office/drawing/2016/5/10/chartex" xmlns:cx5="http://schemas.microsoft.com/office/drawing/2016/5/11/chartex" xmlns:cx6="http://schemas.microsoft.com/office/drawing/2016/5/12/chartex" xmlns:cx7="http://schemas.microsoft.com/office/drawing/2016/5/13/chartex" xmlns:cx8="http://schemas.microsoft.com/office/drawing/2016/5/14/chartex" xmlns:mc="http://schemas.openxmlformats.org/markup-compatibility/2006" xmlns:aink="http://schemas.microsoft.com/office/drawing/2016/ink" xmlns:am3d="http://schemas.microsoft.com/office/drawing/2017/model3d" xmlns:o="urn:schemas-microsoft-com:office:office" xmlns:r="http://schemas.openxmlformats.org/officeDocument/2006/relationships" xmlns:m="http://schemas.openxmlformats.org/officeDocument/2006/math" xmlns:v="urn:schemas-microsoft-com:vml" xmlns:wp14="http://schemas.microsoft.com/office/word/2010/wordprocessingDrawing" xmlns:wp="http://schemas.openxmlformats.org/drawingml/2006/wordprocessingDrawing" xmlns:w10="urn:schemas-microsoft-com:office:word" xmlns:w="http://schemas.openxmlformats.org/wordprocessingml/2006/main" xmlns:w14="http://schemas.microsoft.com/office/word/2010/wordml" xmlns:w15="http://schemas.microsoft.com/office/word/2012/wordml" xmlns:w16cex="http://schemas.microsoft.com/office/word/2018/wordml/cex" xmlns:w16cid="http://schemas.microsoft.com/office/word/2016/wordml/cid" xmlns:w16="http://schemas.microsoft.com/office/word/2018/wordml" xmlns:w16sdtdh="http://schemas.microsoft.com/office/word/2020/wordml/sdtdatahash" xmlns:w16se="http://schemas.microsoft.com/office/word/2015/wordml/symex" xmlns:wpg="http://schemas.microsoft.com/office/word/2010/wordprocessingGroup" xmlns:wpi="http://schemas.microsoft.com/office/word/2010/wordprocessingInk" xmlns:wne="http://schemas.microsoft.com/office/word/2006/wordml" xmlns:wps="http://schemas.microsoft.com/office/word/2010/wordprocessingShape" mc:Ignorable="w14 w15 w16se w16cid w16 w16cex w16sdtdh wp14">
   <w:p>
     <w:pPr>
       <w:rPr>
@@ -4501,7 +4222,7 @@
 </file>
 
 <file path=word/header2.xml><?xml version="1.0" encoding="utf-8"?>
-<w:hdr xmlns:wpc="http://schemas.microsoft.com/office/word/2010/wordprocessingCanvas" xmlns:cx="http://schemas.microsoft.com/office/drawing/2014/chartex" xmlns:cx1="http://schemas.microsoft.com/office/drawing/2015/9/8/chartex" xmlns:cx2="http://schemas.microsoft.com/office/drawing/2015/10/21/chartex" xmlns:cx3="http://schemas.microsoft.com/office/drawing/2016/5/9/chartex" xmlns:cx4="http://schemas.microsoft.com/office/drawing/2016/5/10/chartex" xmlns:cx5="http://schemas.microsoft.com/office/drawing/2016/5/11/chartex" xmlns:cx6="http://schemas.microsoft.com/office/drawing/2016/5/12/chartex" xmlns:cx7="http://schemas.microsoft.com/office/drawing/2016/5/13/chartex" xmlns:cx8="http://schemas.microsoft.com/office/drawing/2016/5/14/chartex" xmlns:mc="http://schemas.openxmlformats.org/markup-compatibility/2006" xmlns:aink="http://schemas.microsoft.com/office/drawing/2016/ink" xmlns:am3d="http://schemas.microsoft.com/office/drawing/2017/model3d" xmlns:o="urn:schemas-microsoft-com:office:office" xmlns:r="http://schemas.openxmlformats.org/officeDocument/2006/relationships" xmlns:m="http://schemas.openxmlformats.org/officeDocument/2006/math" xmlns:v="urn:schemas-microsoft-com:vml" xmlns:wp14="http://schemas.microsoft.com/office/word/2010/wordprocessingDrawing" xmlns:wp="http://schemas.openxmlformats.org/drawingml/2006/wordprocessingDrawing" xmlns:w10="urn:schemas-microsoft-com:office:word" xmlns:w="http://schemas.openxmlformats.org/wordprocessingml/2006/main" xmlns:w14="http://schemas.microsoft.com/office/word/2010/wordml" xmlns:w15="http://schemas.microsoft.com/office/word/2012/wordml" xmlns:w16cex="http://schemas.microsoft.com/office/word/2018/wordml/cex" xmlns:w16cid="http://schemas.microsoft.com/office/word/2016/wordml/cid" xmlns:w16="http://schemas.microsoft.com/office/word/2018/wordml" xmlns:w16se="http://schemas.microsoft.com/office/word/2015/wordml/symex" xmlns:wpg="http://schemas.microsoft.com/office/word/2010/wordprocessingGroup" xmlns:wpi="http://schemas.microsoft.com/office/word/2010/wordprocessingInk" xmlns:wne="http://schemas.microsoft.com/office/word/2006/wordml" xmlns:wps="http://schemas.microsoft.com/office/word/2010/wordprocessingShape" mc:Ignorable="w14 w15 w16se w16cid w16 w16cex wp14">
+<w:hdr xmlns:wpc="http://schemas.microsoft.com/office/word/2010/wordprocessingCanvas" xmlns:cx="http://schemas.microsoft.com/office/drawing/2014/chartex" xmlns:cx1="http://schemas.microsoft.com/office/drawing/2015/9/8/chartex" xmlns:cx2="http://schemas.microsoft.com/office/drawing/2015/10/21/chartex" xmlns:cx3="http://schemas.microsoft.com/office/drawing/2016/5/9/chartex" xmlns:cx4="http://schemas.microsoft.com/office/drawing/2016/5/10/chartex" xmlns:cx5="http://schemas.microsoft.com/office/drawing/2016/5/11/chartex" xmlns:cx6="http://schemas.microsoft.com/office/drawing/2016/5/12/chartex" xmlns:cx7="http://schemas.microsoft.com/office/drawing/2016/5/13/chartex" xmlns:cx8="http://schemas.microsoft.com/office/drawing/2016/5/14/chartex" xmlns:mc="http://schemas.openxmlformats.org/markup-compatibility/2006" xmlns:aink="http://schemas.microsoft.com/office/drawing/2016/ink" xmlns:am3d="http://schemas.microsoft.com/office/drawing/2017/model3d" xmlns:o="urn:schemas-microsoft-com:office:office" xmlns:r="http://schemas.openxmlformats.org/officeDocument/2006/relationships" xmlns:m="http://schemas.openxmlformats.org/officeDocument/2006/math" xmlns:v="urn:schemas-microsoft-com:vml" xmlns:wp14="http://schemas.microsoft.com/office/word/2010/wordprocessingDrawing" xmlns:wp="http://schemas.openxmlformats.org/drawingml/2006/wordprocessingDrawing" xmlns:w10="urn:schemas-microsoft-com:office:word" xmlns:w="http://schemas.openxmlformats.org/wordprocessingml/2006/main" xmlns:w14="http://schemas.microsoft.com/office/word/2010/wordml" xmlns:w15="http://schemas.microsoft.com/office/word/2012/wordml" xmlns:w16cex="http://schemas.microsoft.com/office/word/2018/wordml/cex" xmlns:w16cid="http://schemas.microsoft.com/office/word/2016/wordml/cid" xmlns:w16="http://schemas.microsoft.com/office/word/2018/wordml" xmlns:w16sdtdh="http://schemas.microsoft.com/office/word/2020/wordml/sdtdatahash" xmlns:w16se="http://schemas.microsoft.com/office/word/2015/wordml/symex" xmlns:wpg="http://schemas.microsoft.com/office/word/2010/wordprocessingGroup" xmlns:wpi="http://schemas.microsoft.com/office/word/2010/wordprocessingInk" xmlns:wne="http://schemas.microsoft.com/office/word/2006/wordml" xmlns:wps="http://schemas.microsoft.com/office/word/2010/wordprocessingShape" mc:Ignorable="w14 w15 w16se w16cid w16 w16cex w16sdtdh wp14">
   <w:tbl>
     <w:tblPr>
       <w:tblW w:w="0" w:type="auto"/>
@@ -4521,12 +4242,6 @@
       <w:gridCol w:w="3179"/>
     </w:tblGrid>
     <w:tr>
-      <w:tblPrEx>
-        <w:tblCellMar>
-          <w:top w:w="0" w:type="dxa"/>
-          <w:bottom w:w="0" w:type="dxa"/>
-        </w:tblCellMar>
-      </w:tblPrEx>
       <w:tc>
         <w:tcPr>
           <w:tcW w:w="6379" w:type="dxa"/>
@@ -4548,7 +4263,15 @@
             <w:fldChar w:fldCharType="separate"/>
           </w:r>
           <w:r>
-            <w:t>&lt;Nome do Projeto&gt;</w:t>
+            <w:t xml:space="preserve">&lt;Nome do </w:t>
+          </w:r>
+          <w:proofErr w:type="spellStart"/>
+          <w:r>
+            <w:t>Projeto</w:t>
+          </w:r>
+          <w:proofErr w:type="spellEnd"/>
+          <w:r>
+            <w:t>&gt;</w:t>
           </w:r>
           <w:r>
             <w:fldChar w:fldCharType="end"/>
@@ -4597,12 +4320,6 @@
       </w:tc>
     </w:tr>
     <w:tr>
-      <w:tblPrEx>
-        <w:tblCellMar>
-          <w:top w:w="0" w:type="dxa"/>
-          <w:bottom w:w="0" w:type="dxa"/>
-        </w:tblCellMar>
-      </w:tblPrEx>
       <w:tc>
         <w:tcPr>
           <w:tcW w:w="6379" w:type="dxa"/>
@@ -4614,30 +4331,28 @@
           </w:tcBorders>
         </w:tcPr>
         <w:p>
+          <w:pPr>
+            <w:rPr>
+              <w:lang w:val="pt-BR"/>
+            </w:rPr>
+          </w:pPr>
           <w:r>
             <w:fldChar w:fldCharType="begin"/>
           </w:r>
           <w:r>
+            <w:rPr>
+              <w:lang w:val="pt-BR"/>
+            </w:rPr>
             <w:instrText xml:space="preserve"> TITLE  \* MERGEFORMAT </w:instrText>
           </w:r>
           <w:r>
             <w:fldChar w:fldCharType="separate"/>
           </w:r>
-          <w:proofErr w:type="spellStart"/>
           <w:r>
-            <w:t>Documento</w:t>
-          </w:r>
-          <w:proofErr w:type="spellEnd"/>
-          <w:r>
-            <w:t xml:space="preserve"> de </w:t>
-          </w:r>
-          <w:proofErr w:type="spellStart"/>
-          <w:r>
-            <w:t>Arquitetura</w:t>
-          </w:r>
-          <w:proofErr w:type="spellEnd"/>
-          <w:r>
-            <w:t xml:space="preserve"> de Software</w:t>
+            <w:rPr>
+              <w:lang w:val="pt-BR"/>
+            </w:rPr>
+            <w:t>Documento de Arquitetura de Software</w:t>
           </w:r>
           <w:r>
             <w:fldChar w:fldCharType="end"/>
@@ -4656,6 +4371,9 @@
         </w:tcPr>
         <w:p>
           <w:r>
+            <w:rPr>
+              <w:lang w:val="pt-BR"/>
+            </w:rPr>
             <w:t xml:space="preserve">  </w:t>
           </w:r>
           <w:r>
@@ -4706,13 +4424,7 @@
             <w:rPr>
               <w:lang w:val="pt-BR"/>
             </w:rPr>
-            <w:t>y</w:t>
-          </w:r>
-          <w:r>
-            <w:rPr>
-              <w:lang w:val="pt-BR"/>
-            </w:rPr>
-            <w:t>y</w:t>
+            <w:t>yy</w:t>
           </w:r>
           <w:proofErr w:type="spellEnd"/>
           <w:r>
@@ -4725,12 +4437,6 @@
       </w:tc>
     </w:tr>
     <w:tr>
-      <w:tblPrEx>
-        <w:tblCellMar>
-          <w:top w:w="0" w:type="dxa"/>
-          <w:bottom w:w="0" w:type="dxa"/>
-        </w:tblCellMar>
-      </w:tblPrEx>
       <w:tc>
         <w:tcPr>
           <w:tcW w:w="9558" w:type="dxa"/>
@@ -4790,7 +4496,7 @@
 </file>
 
 <file path=word/numbering.xml><?xml version="1.0" encoding="utf-8"?>
-<w:numbering xmlns:wpc="http://schemas.microsoft.com/office/word/2010/wordprocessingCanvas" xmlns:cx="http://schemas.microsoft.com/office/drawing/2014/chartex" xmlns:cx1="http://schemas.microsoft.com/office/drawing/2015/9/8/chartex" xmlns:cx2="http://schemas.microsoft.com/office/drawing/2015/10/21/chartex" xmlns:cx3="http://schemas.microsoft.com/office/drawing/2016/5/9/chartex" xmlns:cx4="http://schemas.microsoft.com/office/drawing/2016/5/10/chartex" xmlns:cx5="http://schemas.microsoft.com/office/drawing/2016/5/11/chartex" xmlns:cx6="http://schemas.microsoft.com/office/drawing/2016/5/12/chartex" xmlns:cx7="http://schemas.microsoft.com/office/drawing/2016/5/13/chartex" xmlns:cx8="http://schemas.microsoft.com/office/drawing/2016/5/14/chartex" xmlns:mc="http://schemas.openxmlformats.org/markup-compatibility/2006" xmlns:aink="http://schemas.microsoft.com/office/drawing/2016/ink" xmlns:am3d="http://schemas.microsoft.com/office/drawing/2017/model3d" xmlns:o="urn:schemas-microsoft-com:office:office" xmlns:r="http://schemas.openxmlformats.org/officeDocument/2006/relationships" xmlns:m="http://schemas.openxmlformats.org/officeDocument/2006/math" xmlns:v="urn:schemas-microsoft-com:vml" xmlns:wp14="http://schemas.microsoft.com/office/word/2010/wordprocessingDrawing" xmlns:wp="http://schemas.openxmlformats.org/drawingml/2006/wordprocessingDrawing" xmlns:w10="urn:schemas-microsoft-com:office:word" xmlns:w="http://schemas.openxmlformats.org/wordprocessingml/2006/main" xmlns:w14="http://schemas.microsoft.com/office/word/2010/wordml" xmlns:w15="http://schemas.microsoft.com/office/word/2012/wordml" xmlns:w16cex="http://schemas.microsoft.com/office/word/2018/wordml/cex" xmlns:w16cid="http://schemas.microsoft.com/office/word/2016/wordml/cid" xmlns:w16="http://schemas.microsoft.com/office/word/2018/wordml" xmlns:w16se="http://schemas.microsoft.com/office/word/2015/wordml/symex" xmlns:wpg="http://schemas.microsoft.com/office/word/2010/wordprocessingGroup" xmlns:wpi="http://schemas.microsoft.com/office/word/2010/wordprocessingInk" xmlns:wne="http://schemas.microsoft.com/office/word/2006/wordml" xmlns:wps="http://schemas.microsoft.com/office/word/2010/wordprocessingShape" mc:Ignorable="w14 w15 w16se w16cid w16 w16cex wp14">
+<w:numbering xmlns:wpc="http://schemas.microsoft.com/office/word/2010/wordprocessingCanvas" xmlns:cx="http://schemas.microsoft.com/office/drawing/2014/chartex" xmlns:cx1="http://schemas.microsoft.com/office/drawing/2015/9/8/chartex" xmlns:cx2="http://schemas.microsoft.com/office/drawing/2015/10/21/chartex" xmlns:cx3="http://schemas.microsoft.com/office/drawing/2016/5/9/chartex" xmlns:cx4="http://schemas.microsoft.com/office/drawing/2016/5/10/chartex" xmlns:cx5="http://schemas.microsoft.com/office/drawing/2016/5/11/chartex" xmlns:cx6="http://schemas.microsoft.com/office/drawing/2016/5/12/chartex" xmlns:cx7="http://schemas.microsoft.com/office/drawing/2016/5/13/chartex" xmlns:cx8="http://schemas.microsoft.com/office/drawing/2016/5/14/chartex" xmlns:mc="http://schemas.openxmlformats.org/markup-compatibility/2006" xmlns:aink="http://schemas.microsoft.com/office/drawing/2016/ink" xmlns:am3d="http://schemas.microsoft.com/office/drawing/2017/model3d" xmlns:o="urn:schemas-microsoft-com:office:office" xmlns:r="http://schemas.openxmlformats.org/officeDocument/2006/relationships" xmlns:m="http://schemas.openxmlformats.org/officeDocument/2006/math" xmlns:v="urn:schemas-microsoft-com:vml" xmlns:wp14="http://schemas.microsoft.com/office/word/2010/wordprocessingDrawing" xmlns:wp="http://schemas.openxmlformats.org/drawingml/2006/wordprocessingDrawing" xmlns:w10="urn:schemas-microsoft-com:office:word" xmlns:w="http://schemas.openxmlformats.org/wordprocessingml/2006/main" xmlns:w14="http://schemas.microsoft.com/office/word/2010/wordml" xmlns:w15="http://schemas.microsoft.com/office/word/2012/wordml" xmlns:w16cex="http://schemas.microsoft.com/office/word/2018/wordml/cex" xmlns:w16cid="http://schemas.microsoft.com/office/word/2016/wordml/cid" xmlns:w16="http://schemas.microsoft.com/office/word/2018/wordml" xmlns:w16sdtdh="http://schemas.microsoft.com/office/word/2020/wordml/sdtdatahash" xmlns:w16se="http://schemas.microsoft.com/office/word/2015/wordml/symex" xmlns:wpg="http://schemas.microsoft.com/office/word/2010/wordprocessingGroup" xmlns:wpi="http://schemas.microsoft.com/office/word/2010/wordprocessingInk" xmlns:wne="http://schemas.microsoft.com/office/word/2006/wordml" xmlns:wps="http://schemas.microsoft.com/office/word/2010/wordprocessingShape" mc:Ignorable="w14 w15 w16se w16cid w16 w16cex w16sdtdh wp14">
   <w:abstractNum w:abstractNumId="0" w15:restartNumberingAfterBreak="0">
     <w:nsid w:val="FFFFFFFB"/>
     <w:multiLevelType w:val="multilevel"/>
@@ -4798,54 +4504,63 @@
     <w:lvl w:ilvl="0">
       <w:start w:val="1"/>
       <w:numFmt w:val="decimal"/>
+      <w:pStyle w:val="Ttulo1"/>
       <w:lvlText w:val="%1."/>
       <w:lvlJc w:val="left"/>
     </w:lvl>
     <w:lvl w:ilvl="1">
       <w:start w:val="1"/>
       <w:numFmt w:val="decimal"/>
+      <w:pStyle w:val="Ttulo2"/>
       <w:lvlText w:val="%1.%2"/>
       <w:lvlJc w:val="left"/>
     </w:lvl>
     <w:lvl w:ilvl="2">
       <w:start w:val="1"/>
       <w:numFmt w:val="decimal"/>
+      <w:pStyle w:val="Ttulo3"/>
       <w:lvlText w:val="%1.%2.%3"/>
       <w:lvlJc w:val="left"/>
     </w:lvl>
     <w:lvl w:ilvl="3">
       <w:start w:val="1"/>
       <w:numFmt w:val="decimal"/>
+      <w:pStyle w:val="Ttulo4"/>
       <w:lvlText w:val="%1.%2.%3.%4"/>
       <w:lvlJc w:val="left"/>
     </w:lvl>
     <w:lvl w:ilvl="4">
       <w:start w:val="1"/>
       <w:numFmt w:val="decimal"/>
+      <w:pStyle w:val="Ttulo5"/>
       <w:lvlText w:val="%1.%2.%3.%4.%5"/>
       <w:lvlJc w:val="left"/>
     </w:lvl>
     <w:lvl w:ilvl="5">
       <w:start w:val="1"/>
       <w:numFmt w:val="decimal"/>
+      <w:pStyle w:val="Ttulo6"/>
       <w:lvlText w:val="%1.%2.%3.%4.%5.%6"/>
       <w:lvlJc w:val="left"/>
     </w:lvl>
     <w:lvl w:ilvl="6">
       <w:start w:val="1"/>
       <w:numFmt w:val="decimal"/>
+      <w:pStyle w:val="Ttulo7"/>
       <w:lvlText w:val="%1.%2.%3.%4.%5.%6.%7"/>
       <w:lvlJc w:val="left"/>
     </w:lvl>
     <w:lvl w:ilvl="7">
       <w:start w:val="1"/>
       <w:numFmt w:val="decimal"/>
+      <w:pStyle w:val="Ttulo8"/>
       <w:lvlText w:val="%1.%2.%3.%4.%5.%6.%7.%8"/>
       <w:lvlJc w:val="left"/>
     </w:lvl>
     <w:lvl w:ilvl="8">
       <w:start w:val="1"/>
       <w:numFmt w:val="decimal"/>
+      <w:pStyle w:val="Ttulo9"/>
       <w:lvlText w:val="%1.%2.%3.%4.%5.%6.%7.%8.%9"/>
       <w:lvlJc w:val="left"/>
     </w:lvl>
@@ -5681,6 +5396,120 @@
     </w:lvl>
   </w:abstractNum>
   <w:abstractNum w:abstractNumId="15" w15:restartNumberingAfterBreak="0">
+    <w:nsid w:val="6A2840A1"/>
+    <w:multiLevelType w:val="multilevel"/>
+    <w:tmpl w:val="42C03E6C"/>
+    <w:lvl w:ilvl="0">
+      <w:start w:val="1"/>
+      <w:numFmt w:val="decimal"/>
+      <w:pStyle w:val="Bullet"/>
+      <w:lvlText w:val="%1."/>
+      <w:lvlJc w:val="left"/>
+      <w:pPr>
+        <w:tabs>
+          <w:tab w:val="num" w:pos="720"/>
+        </w:tabs>
+        <w:ind w:left="720" w:hanging="720"/>
+      </w:pPr>
+    </w:lvl>
+    <w:lvl w:ilvl="1">
+      <w:start w:val="1"/>
+      <w:numFmt w:val="decimal"/>
+      <w:lvlText w:val="%2."/>
+      <w:lvlJc w:val="left"/>
+      <w:pPr>
+        <w:tabs>
+          <w:tab w:val="num" w:pos="1440"/>
+        </w:tabs>
+        <w:ind w:left="1440" w:hanging="720"/>
+      </w:pPr>
+    </w:lvl>
+    <w:lvl w:ilvl="2">
+      <w:start w:val="1"/>
+      <w:numFmt w:val="decimal"/>
+      <w:lvlText w:val="%3."/>
+      <w:lvlJc w:val="left"/>
+      <w:pPr>
+        <w:tabs>
+          <w:tab w:val="num" w:pos="2160"/>
+        </w:tabs>
+        <w:ind w:left="2160" w:hanging="720"/>
+      </w:pPr>
+    </w:lvl>
+    <w:lvl w:ilvl="3">
+      <w:start w:val="1"/>
+      <w:numFmt w:val="decimal"/>
+      <w:lvlText w:val="%4."/>
+      <w:lvlJc w:val="left"/>
+      <w:pPr>
+        <w:tabs>
+          <w:tab w:val="num" w:pos="2880"/>
+        </w:tabs>
+        <w:ind w:left="2880" w:hanging="720"/>
+      </w:pPr>
+    </w:lvl>
+    <w:lvl w:ilvl="4">
+      <w:start w:val="1"/>
+      <w:numFmt w:val="decimal"/>
+      <w:lvlText w:val="%5."/>
+      <w:lvlJc w:val="left"/>
+      <w:pPr>
+        <w:tabs>
+          <w:tab w:val="num" w:pos="3600"/>
+        </w:tabs>
+        <w:ind w:left="3600" w:hanging="720"/>
+      </w:pPr>
+    </w:lvl>
+    <w:lvl w:ilvl="5">
+      <w:start w:val="1"/>
+      <w:numFmt w:val="decimal"/>
+      <w:lvlText w:val="%6."/>
+      <w:lvlJc w:val="left"/>
+      <w:pPr>
+        <w:tabs>
+          <w:tab w:val="num" w:pos="4320"/>
+        </w:tabs>
+        <w:ind w:left="4320" w:hanging="720"/>
+      </w:pPr>
+    </w:lvl>
+    <w:lvl w:ilvl="6">
+      <w:start w:val="1"/>
+      <w:numFmt w:val="decimal"/>
+      <w:lvlText w:val="%7."/>
+      <w:lvlJc w:val="left"/>
+      <w:pPr>
+        <w:tabs>
+          <w:tab w:val="num" w:pos="5040"/>
+        </w:tabs>
+        <w:ind w:left="5040" w:hanging="720"/>
+      </w:pPr>
+    </w:lvl>
+    <w:lvl w:ilvl="7">
+      <w:start w:val="1"/>
+      <w:numFmt w:val="decimal"/>
+      <w:lvlText w:val="%8."/>
+      <w:lvlJc w:val="left"/>
+      <w:pPr>
+        <w:tabs>
+          <w:tab w:val="num" w:pos="5760"/>
+        </w:tabs>
+        <w:ind w:left="5760" w:hanging="720"/>
+      </w:pPr>
+    </w:lvl>
+    <w:lvl w:ilvl="8">
+      <w:start w:val="1"/>
+      <w:numFmt w:val="decimal"/>
+      <w:lvlText w:val="%9."/>
+      <w:lvlJc w:val="left"/>
+      <w:pPr>
+        <w:tabs>
+          <w:tab w:val="num" w:pos="6480"/>
+        </w:tabs>
+        <w:ind w:left="6480" w:hanging="720"/>
+      </w:pPr>
+    </w:lvl>
+  </w:abstractNum>
+  <w:abstractNum w:abstractNumId="16" w15:restartNumberingAfterBreak="0">
     <w:nsid w:val="6D2F7D46"/>
     <w:multiLevelType w:val="multilevel"/>
     <w:tmpl w:val="04090001"/>
@@ -5740,7 +5569,7 @@
       <w:lvlJc w:val="left"/>
     </w:lvl>
   </w:abstractNum>
-  <w:abstractNum w:abstractNumId="16" w15:restartNumberingAfterBreak="0">
+  <w:abstractNum w:abstractNumId="17" w15:restartNumberingAfterBreak="0">
     <w:nsid w:val="71F21F2A"/>
     <w:multiLevelType w:val="multilevel"/>
     <w:tmpl w:val="04090001"/>
@@ -5800,7 +5629,7 @@
       <w:lvlJc w:val="left"/>
     </w:lvl>
   </w:abstractNum>
-  <w:abstractNum w:abstractNumId="17" w15:restartNumberingAfterBreak="0">
+  <w:abstractNum w:abstractNumId="18" w15:restartNumberingAfterBreak="0">
     <w:nsid w:val="743601FB"/>
     <w:multiLevelType w:val="multilevel"/>
     <w:tmpl w:val="04090001"/>
@@ -5860,7 +5689,7 @@
       <w:lvlJc w:val="left"/>
     </w:lvl>
   </w:abstractNum>
-  <w:abstractNum w:abstractNumId="18" w15:restartNumberingAfterBreak="0">
+  <w:abstractNum w:abstractNumId="19" w15:restartNumberingAfterBreak="0">
     <w:nsid w:val="756150CA"/>
     <w:multiLevelType w:val="multilevel"/>
     <w:tmpl w:val="04090001"/>
@@ -5920,7 +5749,7 @@
       <w:lvlJc w:val="left"/>
     </w:lvl>
   </w:abstractNum>
-  <w:abstractNum w:abstractNumId="19" w15:restartNumberingAfterBreak="0">
+  <w:abstractNum w:abstractNumId="20" w15:restartNumberingAfterBreak="0">
     <w:nsid w:val="7BE434D7"/>
     <w:multiLevelType w:val="multilevel"/>
     <w:tmpl w:val="04090001"/>
@@ -5987,7 +5816,7 @@
     <w:abstractNumId w:val="9"/>
   </w:num>
   <w:num w:numId="3">
-    <w:abstractNumId w:val="19"/>
+    <w:abstractNumId w:val="20"/>
   </w:num>
   <w:num w:numId="4">
     <w:abstractNumId w:val="14"/>
@@ -6015,7 +5844,7 @@
     <w:abstractNumId w:val="2"/>
   </w:num>
   <w:num w:numId="8">
-    <w:abstractNumId w:val="18"/>
+    <w:abstractNumId w:val="19"/>
   </w:num>
   <w:num w:numId="9">
     <w:abstractNumId w:val="3"/>
@@ -6027,7 +5856,7 @@
     <w:abstractNumId w:val="8"/>
   </w:num>
   <w:num w:numId="12">
-    <w:abstractNumId w:val="17"/>
+    <w:abstractNumId w:val="18"/>
   </w:num>
   <w:num w:numId="13">
     <w:abstractNumId w:val="7"/>
@@ -6036,7 +5865,7 @@
     <w:abstractNumId w:val="4"/>
   </w:num>
   <w:num w:numId="15">
-    <w:abstractNumId w:val="16"/>
+    <w:abstractNumId w:val="17"/>
   </w:num>
   <w:num w:numId="16">
     <w:abstractNumId w:val="12"/>
@@ -6068,13 +5897,16 @@
     <w:abstractNumId w:val="6"/>
   </w:num>
   <w:num w:numId="21">
+    <w:abstractNumId w:val="16"/>
+  </w:num>
+  <w:num w:numId="22">
     <w:abstractNumId w:val="15"/>
   </w:num>
 </w:numbering>
 </file>
 
 <file path=word/styles.xml><?xml version="1.0" encoding="utf-8"?>
-<w:styles xmlns:mc="http://schemas.openxmlformats.org/markup-compatibility/2006" xmlns:r="http://schemas.openxmlformats.org/officeDocument/2006/relationships" xmlns:w="http://schemas.openxmlformats.org/wordprocessingml/2006/main" xmlns:w14="http://schemas.microsoft.com/office/word/2010/wordml" xmlns:w15="http://schemas.microsoft.com/office/word/2012/wordml" xmlns:w16cex="http://schemas.microsoft.com/office/word/2018/wordml/cex" xmlns:w16cid="http://schemas.microsoft.com/office/word/2016/wordml/cid" xmlns:w16="http://schemas.microsoft.com/office/word/2018/wordml" xmlns:w16se="http://schemas.microsoft.com/office/word/2015/wordml/symex" mc:Ignorable="w14 w15 w16se w16cid w16 w16cex">
+<w:styles xmlns:mc="http://schemas.openxmlformats.org/markup-compatibility/2006" xmlns:r="http://schemas.openxmlformats.org/officeDocument/2006/relationships" xmlns:w="http://schemas.openxmlformats.org/wordprocessingml/2006/main" xmlns:w14="http://schemas.microsoft.com/office/word/2010/wordml" xmlns:w15="http://schemas.microsoft.com/office/word/2012/wordml" xmlns:w16cex="http://schemas.microsoft.com/office/word/2018/wordml/cex" xmlns:w16cid="http://schemas.microsoft.com/office/word/2016/wordml/cid" xmlns:w16="http://schemas.microsoft.com/office/word/2018/wordml" xmlns:w16sdtdh="http://schemas.microsoft.com/office/word/2020/wordml/sdtdatahash" xmlns:w16se="http://schemas.microsoft.com/office/word/2015/wordml/symex" mc:Ignorable="w14 w15 w16se w16cid w16 w16cex w16sdtdh">
   <w:docDefaults>
     <w:rPrDefault>
       <w:rPr>
@@ -6651,7 +6483,9 @@
   </w:style>
   <w:style w:type="character" w:default="1" w:styleId="Fontepargpadro">
     <w:name w:val="Default Paragraph Font"/>
+    <w:uiPriority w:val="1"/>
     <w:semiHidden/>
+    <w:unhideWhenUsed/>
   </w:style>
   <w:style w:type="table" w:default="1" w:styleId="Tabelanormal">
     <w:name w:val="Normal Table"/>
@@ -6998,13 +6832,13 @@
     <w:pPr>
       <w:widowControl/>
       <w:numPr>
-        <w:numId w:val="81"/>
+        <w:numId w:val="22"/>
       </w:numPr>
       <w:tabs>
         <w:tab w:val="left" w:pos="720"/>
       </w:tabs>
       <w:spacing w:before="120" w:line="240" w:lineRule="auto"/>
-      <w:ind w:left="720" w:right="360"/>
+      <w:ind w:right="360"/>
       <w:jc w:val="both"/>
     </w:pPr>
   </w:style>

</xml_diff>